<commit_message>
ajout fichier d'aide a platform io et ota
</commit_message>
<xml_diff>
--- a/Probleme-aide Git.docx
+++ b/Probleme-aide Git.docx
@@ -2,25 +2,221 @@
 <file path=word/document.xml><?xml version="1.0" encoding="utf-8"?>
 <w:document xmlns:wpc="http://schemas.microsoft.com/office/word/2010/wordprocessingCanvas" xmlns:cx="http://schemas.microsoft.com/office/drawing/2014/chartex" xmlns:cx1="http://schemas.microsoft.com/office/drawing/2015/9/8/chartex" xmlns:cx2="http://schemas.microsoft.com/office/drawing/2015/10/21/chartex" xmlns:cx3="http://schemas.microsoft.com/office/drawing/2016/5/9/chartex" xmlns:cx4="http://schemas.microsoft.com/office/drawing/2016/5/10/chartex" xmlns:cx5="http://schemas.microsoft.com/office/drawing/2016/5/11/chartex" xmlns:cx6="http://schemas.microsoft.com/office/drawing/2016/5/12/chartex" xmlns:cx7="http://schemas.microsoft.com/office/drawing/2016/5/13/chartex" xmlns:cx8="http://schemas.microsoft.com/office/drawing/2016/5/14/chartex" xmlns:mc="http://schemas.openxmlformats.org/markup-compatibility/2006" xmlns:aink="http://schemas.microsoft.com/office/drawing/2016/ink" xmlns:am3d="http://schemas.microsoft.com/office/drawing/2017/model3d" xmlns:o="urn:schemas-microsoft-com:office:office" xmlns:oel="http://schemas.microsoft.com/office/2019/extlst" xmlns:r="http://schemas.openxmlformats.org/officeDocument/2006/relationships" xmlns:m="http://schemas.openxmlformats.org/officeDocument/2006/math" xmlns:v="urn:schemas-microsoft-com:vml" xmlns:wp14="http://schemas.microsoft.com/office/word/2010/wordprocessingDrawing" xmlns:wp="http://schemas.openxmlformats.org/drawingml/2006/wordprocessingDrawing" xmlns:w10="urn:schemas-microsoft-com:office:word" xmlns:w="http://schemas.openxmlformats.org/wordprocessingml/2006/main" xmlns:w14="http://schemas.microsoft.com/office/word/2010/wordml" xmlns:w15="http://schemas.microsoft.com/office/word/2012/wordml" xmlns:w16cex="http://schemas.microsoft.com/office/word/2018/wordml/cex" xmlns:w16cid="http://schemas.microsoft.com/office/word/2016/wordml/cid" xmlns:w16="http://schemas.microsoft.com/office/word/2018/wordml" xmlns:w16du="http://schemas.microsoft.com/office/word/2023/wordml/word16du" xmlns:w16sdtdh="http://schemas.microsoft.com/office/word/2020/wordml/sdtdatahash" xmlns:w16se="http://schemas.microsoft.com/office/word/2015/wordml/symex" xmlns:wpg="http://schemas.microsoft.com/office/word/2010/wordprocessingGroup" xmlns:wpi="http://schemas.microsoft.com/office/word/2010/wordprocessingInk" xmlns:wne="http://schemas.microsoft.com/office/word/2006/wordml" xmlns:wps="http://schemas.microsoft.com/office/word/2010/wordprocessingShape" mc:Ignorable="w14 w15 w16se w16cid w16 w16cex w16sdtdh w16du wp14">
   <w:body>
-    <w:p>
-      <w:pPr>
-        <w:jc w:val="center"/>
+    <w:sdt>
+      <w:sdtPr>
+        <w:id w:val="-1951231241"/>
+        <w:docPartObj>
+          <w:docPartGallery w:val="Table of Contents"/>
+          <w:docPartUnique/>
+        </w:docPartObj>
+      </w:sdtPr>
+      <w:sdtEndPr>
         <w:rPr>
+          <w:rFonts w:asciiTheme="minorHAnsi" w:eastAsiaTheme="minorHAnsi" w:hAnsiTheme="minorHAnsi" w:cstheme="minorBidi"/>
           <w:b/>
           <w:bCs/>
+          <w:color w:val="auto"/>
+          <w:kern w:val="2"/>
+          <w:sz w:val="24"/>
+          <w:szCs w:val="24"/>
+          <w:lang w:eastAsia="en-US"/>
+          <w14:ligatures w14:val="standardContextual"/>
+        </w:rPr>
+      </w:sdtEndPr>
+      <w:sdtContent>
+        <w:p>
+          <w:pPr>
+            <w:pStyle w:val="En-ttedetabledesmatires"/>
+          </w:pPr>
+          <w:r>
+            <w:t>Table des matières</w:t>
+          </w:r>
+        </w:p>
+        <w:p>
+          <w:pPr>
+            <w:pStyle w:val="TM1"/>
+            <w:tabs>
+              <w:tab w:val="right" w:leader="dot" w:pos="9062"/>
+            </w:tabs>
+            <w:rPr>
+              <w:rFonts w:eastAsiaTheme="minorEastAsia"/>
+              <w:noProof/>
+              <w:lang w:eastAsia="fr-FR"/>
+            </w:rPr>
+          </w:pPr>
+          <w:r>
+            <w:fldChar w:fldCharType="begin"/>
+          </w:r>
+          <w:r>
+            <w:instrText xml:space="preserve"> TOC \o "1-3" \h \z \u </w:instrText>
+          </w:r>
+          <w:r>
+            <w:fldChar w:fldCharType="separate"/>
+          </w:r>
+          <w:hyperlink w:anchor="_Toc179724167" w:history="1">
+            <w:r>
+              <w:rPr>
+                <w:rStyle w:val="Lienhypertexte"/>
+                <w:noProof/>
+              </w:rPr>
+              <w:t>Si PROBLEME = NOM DE FICHIER TROP LONG</w:t>
+            </w:r>
+            <w:r>
+              <w:rPr>
+                <w:noProof/>
+                <w:webHidden/>
+              </w:rPr>
+              <w:tab/>
+            </w:r>
+            <w:r>
+              <w:rPr>
+                <w:noProof/>
+                <w:webHidden/>
+              </w:rPr>
+              <w:fldChar w:fldCharType="begin"/>
+            </w:r>
+            <w:r>
+              <w:rPr>
+                <w:noProof/>
+                <w:webHidden/>
+              </w:rPr>
+              <w:instrText xml:space="preserve"> PAGEREF _Toc179724167 \h </w:instrText>
+            </w:r>
+            <w:r>
+              <w:rPr>
+                <w:noProof/>
+                <w:webHidden/>
+              </w:rPr>
+            </w:r>
+            <w:r>
+              <w:rPr>
+                <w:noProof/>
+                <w:webHidden/>
+              </w:rPr>
+              <w:fldChar w:fldCharType="separate"/>
+            </w:r>
+            <w:r>
+              <w:rPr>
+                <w:noProof/>
+                <w:webHidden/>
+              </w:rPr>
+              <w:t>2</w:t>
+            </w:r>
+            <w:r>
+              <w:rPr>
+                <w:noProof/>
+                <w:webHidden/>
+              </w:rPr>
+              <w:fldChar w:fldCharType="end"/>
+            </w:r>
+          </w:hyperlink>
+        </w:p>
+        <w:p>
+          <w:pPr>
+            <w:pStyle w:val="TM1"/>
+            <w:tabs>
+              <w:tab w:val="right" w:leader="dot" w:pos="9062"/>
+            </w:tabs>
+            <w:rPr>
+              <w:rFonts w:eastAsiaTheme="minorEastAsia"/>
+              <w:noProof/>
+              <w:lang w:eastAsia="fr-FR"/>
+            </w:rPr>
+          </w:pPr>
+          <w:hyperlink w:anchor="_Toc179724168" w:history="1">
+            <w:r>
+              <w:rPr>
+                <w:rStyle w:val="Lienhypertexte"/>
+                <w:noProof/>
+              </w:rPr>
+              <w:t>ACTIVER PULL AUTOMATIQUEMENT</w:t>
+            </w:r>
+            <w:r>
+              <w:rPr>
+                <w:noProof/>
+                <w:webHidden/>
+              </w:rPr>
+              <w:tab/>
+            </w:r>
+            <w:r>
+              <w:rPr>
+                <w:noProof/>
+                <w:webHidden/>
+              </w:rPr>
+              <w:fldChar w:fldCharType="begin"/>
+            </w:r>
+            <w:r>
+              <w:rPr>
+                <w:noProof/>
+                <w:webHidden/>
+              </w:rPr>
+              <w:instrText xml:space="preserve"> PAGEREF _Toc179724168 \h </w:instrText>
+            </w:r>
+            <w:r>
+              <w:rPr>
+                <w:noProof/>
+                <w:webHidden/>
+              </w:rPr>
+            </w:r>
+            <w:r>
+              <w:rPr>
+                <w:noProof/>
+                <w:webHidden/>
+              </w:rPr>
+              <w:fldChar w:fldCharType="separate"/>
+            </w:r>
+            <w:r>
+              <w:rPr>
+                <w:noProof/>
+                <w:webHidden/>
+              </w:rPr>
+              <w:t>3</w:t>
+            </w:r>
+            <w:r>
+              <w:rPr>
+                <w:noProof/>
+                <w:webHidden/>
+              </w:rPr>
+              <w:fldChar w:fldCharType="end"/>
+            </w:r>
+          </w:hyperlink>
+        </w:p>
+        <w:p>
+          <w:r>
+            <w:rPr>
+              <w:b/>
+              <w:bCs/>
+            </w:rPr>
+            <w:fldChar w:fldCharType="end"/>
+          </w:r>
+        </w:p>
+      </w:sdtContent>
+    </w:sdt>
+    <w:p/>
+    <w:p>
+      <w:r>
+        <w:br w:type="page"/>
+      </w:r>
+    </w:p>
+    <w:p>
+      <w:pPr>
+        <w:rPr>
+          <w:rFonts w:asciiTheme="majorHAnsi" w:eastAsiaTheme="majorEastAsia" w:hAnsiTheme="majorHAnsi" w:cstheme="majorBidi"/>
+          <w:color w:val="0F4761" w:themeColor="accent1" w:themeShade="BF"/>
           <w:sz w:val="40"/>
           <w:szCs w:val="40"/>
         </w:rPr>
       </w:pPr>
-      <w:r>
-        <w:rPr>
-          <w:b/>
-          <w:bCs/>
-          <w:sz w:val="40"/>
-          <w:szCs w:val="40"/>
-        </w:rPr>
+    </w:p>
+    <w:p>
+      <w:pPr>
+        <w:pStyle w:val="Titre1"/>
+      </w:pPr>
+      <w:bookmarkStart w:id="0" w:name="_Toc179724167"/>
+      <w:r>
         <w:t>Si PROBLEME = NOM DE FICHIER TROP LONG</w:t>
       </w:r>
+      <w:bookmarkEnd w:id="0"/>
     </w:p>
     <w:p>
       <w:pPr>
@@ -118,7 +314,15 @@
     </w:p>
     <w:p>
       <w:r>
-        <w:t>Dans la fenêtre PowerShell avec les droits administrateur, entrez la commande suivante :</w:t>
+        <w:t xml:space="preserve">Dans la fenêtre PowerShell avec </w:t>
+      </w:r>
+      <w:proofErr w:type="gramStart"/>
+      <w:r>
+        <w:t>les droits administrateur</w:t>
+      </w:r>
+      <w:proofErr w:type="gramEnd"/>
+      <w:r>
+        <w:t>, entrez la commande suivante :</w:t>
       </w:r>
     </w:p>
     <w:p/>
@@ -134,7 +338,25 @@
           <w:color w:val="FF0000"/>
           <w:lang w:val="en-US"/>
         </w:rPr>
-        <w:t>git config --system core.longpaths true</w:t>
+        <w:t xml:space="preserve">git config --system </w:t>
+      </w:r>
+      <w:proofErr w:type="spellStart"/>
+      <w:proofErr w:type="gramStart"/>
+      <w:r>
+        <w:rPr>
+          <w:color w:val="FF0000"/>
+          <w:lang w:val="en-US"/>
+        </w:rPr>
+        <w:t>core.longpaths</w:t>
+      </w:r>
+      <w:proofErr w:type="spellEnd"/>
+      <w:proofErr w:type="gramEnd"/>
+      <w:r>
+        <w:rPr>
+          <w:color w:val="FF0000"/>
+          <w:lang w:val="en-US"/>
+        </w:rPr>
+        <w:t xml:space="preserve"> true</w:t>
       </w:r>
     </w:p>
     <w:p>
@@ -161,24 +383,14 @@
     </w:p>
     <w:p>
       <w:pPr>
-        <w:jc w:val="center"/>
-        <w:rPr>
-          <w:b/>
-          <w:bCs/>
-          <w:sz w:val="40"/>
-          <w:szCs w:val="40"/>
-        </w:rPr>
-      </w:pPr>
-      <w:r>
-        <w:rPr>
-          <w:b/>
-          <w:bCs/>
-          <w:sz w:val="40"/>
-          <w:szCs w:val="40"/>
-        </w:rPr>
+        <w:pStyle w:val="Titre1"/>
+      </w:pPr>
+      <w:bookmarkStart w:id="1" w:name="_Toc179724168"/>
+      <w:r>
         <w:lastRenderedPageBreak/>
         <w:t>ACTIVER PULL AUTOMATIQUEMENT</w:t>
       </w:r>
+      <w:bookmarkEnd w:id="1"/>
     </w:p>
     <w:p>
       <w:pPr>
@@ -215,7 +427,17 @@
         <w:t>il faut</w:t>
       </w:r>
       <w:r>
-        <w:t xml:space="preserve"> modifier le paramètre git.autofetch dans Visual Studio Code :</w:t>
+        <w:t xml:space="preserve"> modifier le paramètre </w:t>
+      </w:r>
+      <w:proofErr w:type="spellStart"/>
+      <w:proofErr w:type="gramStart"/>
+      <w:r>
+        <w:t>git.autofetch</w:t>
+      </w:r>
+      <w:proofErr w:type="spellEnd"/>
+      <w:proofErr w:type="gramEnd"/>
+      <w:r>
+        <w:t xml:space="preserve"> dans Visual Studio Code :</w:t>
       </w:r>
     </w:p>
     <w:p>
@@ -236,7 +458,15 @@
         <w:t>Paramètres</w:t>
       </w:r>
       <w:r>
-        <w:t xml:space="preserve"> dans Visual Studio Code (Ctrl + ,).</w:t>
+        <w:t xml:space="preserve"> dans Visual Studio Code (Ctrl </w:t>
+      </w:r>
+      <w:proofErr w:type="gramStart"/>
+      <w:r>
+        <w:t>+ ,</w:t>
+      </w:r>
+      <w:proofErr w:type="gramEnd"/>
+      <w:r>
+        <w:t>).</w:t>
       </w:r>
     </w:p>
     <w:p>
@@ -247,7 +477,17 @@
         </w:numPr>
       </w:pPr>
       <w:r>
-        <w:t>Recherche git.autofetch.</w:t>
+        <w:t xml:space="preserve">Recherche </w:t>
+      </w:r>
+      <w:proofErr w:type="spellStart"/>
+      <w:proofErr w:type="gramStart"/>
+      <w:r>
+        <w:t>git.autofetch</w:t>
+      </w:r>
+      <w:proofErr w:type="spellEnd"/>
+      <w:proofErr w:type="gramEnd"/>
+      <w:r>
+        <w:t>.</w:t>
       </w:r>
     </w:p>
     <w:p>
@@ -258,12 +498,30 @@
         </w:numPr>
       </w:pPr>
       <w:r>
-        <w:t>Active cette option pour que Visual Studio Code fasse automatiquement un git fetch en arrière-plan à intervalles réguliers.</w:t>
+        <w:t xml:space="preserve">Active cette option pour que Visual Studio Code fasse automatiquement un git </w:t>
+      </w:r>
+      <w:proofErr w:type="spellStart"/>
+      <w:r>
+        <w:t>fetch</w:t>
+      </w:r>
+      <w:proofErr w:type="spellEnd"/>
+      <w:r>
+        <w:t xml:space="preserve"> en arrière-plan à intervalles réguliers.</w:t>
       </w:r>
     </w:p>
     <w:p>
       <w:r>
-        <w:t>Visual Studio Code peut aider en récupérant régulièrement les modifications avec git.autofetch, mais tu devras toujours tirer (pull) manuellement pour intégrer les changements.</w:t>
+        <w:t xml:space="preserve">Visual Studio Code peut aider en récupérant régulièrement les modifications avec </w:t>
+      </w:r>
+      <w:proofErr w:type="spellStart"/>
+      <w:proofErr w:type="gramStart"/>
+      <w:r>
+        <w:t>git.autofetch</w:t>
+      </w:r>
+      <w:proofErr w:type="spellEnd"/>
+      <w:proofErr w:type="gramEnd"/>
+      <w:r>
+        <w:t>, mais tu devras toujours tirer (pull) manuellement pour intégrer les changements.</w:t>
       </w:r>
     </w:p>
     <w:p/>
@@ -280,6 +538,119 @@
 <file path=word/numbering.xml><?xml version="1.0" encoding="utf-8"?>
 <w:numbering xmlns:wpc="http://schemas.microsoft.com/office/word/2010/wordprocessingCanvas" xmlns:cx="http://schemas.microsoft.com/office/drawing/2014/chartex" xmlns:cx1="http://schemas.microsoft.com/office/drawing/2015/9/8/chartex" xmlns:cx2="http://schemas.microsoft.com/office/drawing/2015/10/21/chartex" xmlns:cx3="http://schemas.microsoft.com/office/drawing/2016/5/9/chartex" xmlns:cx4="http://schemas.microsoft.com/office/drawing/2016/5/10/chartex" xmlns:cx5="http://schemas.microsoft.com/office/drawing/2016/5/11/chartex" xmlns:cx6="http://schemas.microsoft.com/office/drawing/2016/5/12/chartex" xmlns:cx7="http://schemas.microsoft.com/office/drawing/2016/5/13/chartex" xmlns:cx8="http://schemas.microsoft.com/office/drawing/2016/5/14/chartex" xmlns:mc="http://schemas.openxmlformats.org/markup-compatibility/2006" xmlns:aink="http://schemas.microsoft.com/office/drawing/2016/ink" xmlns:am3d="http://schemas.microsoft.com/office/drawing/2017/model3d" xmlns:o="urn:schemas-microsoft-com:office:office" xmlns:oel="http://schemas.microsoft.com/office/2019/extlst" xmlns:r="http://schemas.openxmlformats.org/officeDocument/2006/relationships" xmlns:m="http://schemas.openxmlformats.org/officeDocument/2006/math" xmlns:v="urn:schemas-microsoft-com:vml" xmlns:wp14="http://schemas.microsoft.com/office/word/2010/wordprocessingDrawing" xmlns:wp="http://schemas.openxmlformats.org/drawingml/2006/wordprocessingDrawing" xmlns:w10="urn:schemas-microsoft-com:office:word" xmlns:w="http://schemas.openxmlformats.org/wordprocessingml/2006/main" xmlns:w14="http://schemas.microsoft.com/office/word/2010/wordml" xmlns:w15="http://schemas.microsoft.com/office/word/2012/wordml" xmlns:w16cex="http://schemas.microsoft.com/office/word/2018/wordml/cex" xmlns:w16cid="http://schemas.microsoft.com/office/word/2016/wordml/cid" xmlns:w16="http://schemas.microsoft.com/office/word/2018/wordml" xmlns:w16du="http://schemas.microsoft.com/office/word/2023/wordml/word16du" xmlns:w16sdtdh="http://schemas.microsoft.com/office/word/2020/wordml/sdtdatahash" xmlns:w16se="http://schemas.microsoft.com/office/word/2015/wordml/symex" xmlns:wpg="http://schemas.microsoft.com/office/word/2010/wordprocessingGroup" xmlns:wpi="http://schemas.microsoft.com/office/word/2010/wordprocessingInk" xmlns:wne="http://schemas.microsoft.com/office/word/2006/wordml" xmlns:wps="http://schemas.microsoft.com/office/word/2010/wordprocessingShape" mc:Ignorable="w14 w15 w16se w16cid w16 w16cex w16sdtdh w16du wp14">
   <w:abstractNum w:abstractNumId="0" w15:restartNumberingAfterBreak="0">
+    <w:nsid w:val="03F04B07"/>
+    <w:multiLevelType w:val="multilevel"/>
+    <w:tmpl w:val="16344108"/>
+    <w:lvl w:ilvl="0">
+      <w:start w:val="1"/>
+      <w:numFmt w:val="decimal"/>
+      <w:lvlText w:val="%1."/>
+      <w:lvlJc w:val="left"/>
+      <w:pPr>
+        <w:tabs>
+          <w:tab w:val="num" w:pos="720"/>
+        </w:tabs>
+        <w:ind w:left="720" w:hanging="360"/>
+      </w:pPr>
+    </w:lvl>
+    <w:lvl w:ilvl="1">
+      <w:start w:val="1"/>
+      <w:numFmt w:val="decimal"/>
+      <w:lvlText w:val="%2."/>
+      <w:lvlJc w:val="left"/>
+      <w:pPr>
+        <w:tabs>
+          <w:tab w:val="num" w:pos="1440"/>
+        </w:tabs>
+        <w:ind w:left="1440" w:hanging="360"/>
+      </w:pPr>
+    </w:lvl>
+    <w:lvl w:ilvl="2">
+      <w:start w:val="1"/>
+      <w:numFmt w:val="decimal"/>
+      <w:lvlText w:val="%3."/>
+      <w:lvlJc w:val="left"/>
+      <w:pPr>
+        <w:tabs>
+          <w:tab w:val="num" w:pos="2160"/>
+        </w:tabs>
+        <w:ind w:left="2160" w:hanging="360"/>
+      </w:pPr>
+    </w:lvl>
+    <w:lvl w:ilvl="3">
+      <w:start w:val="1"/>
+      <w:numFmt w:val="decimal"/>
+      <w:lvlText w:val="%4."/>
+      <w:lvlJc w:val="left"/>
+      <w:pPr>
+        <w:tabs>
+          <w:tab w:val="num" w:pos="2880"/>
+        </w:tabs>
+        <w:ind w:left="2880" w:hanging="360"/>
+      </w:pPr>
+    </w:lvl>
+    <w:lvl w:ilvl="4">
+      <w:start w:val="1"/>
+      <w:numFmt w:val="decimal"/>
+      <w:lvlText w:val="%5."/>
+      <w:lvlJc w:val="left"/>
+      <w:pPr>
+        <w:tabs>
+          <w:tab w:val="num" w:pos="3600"/>
+        </w:tabs>
+        <w:ind w:left="3600" w:hanging="360"/>
+      </w:pPr>
+    </w:lvl>
+    <w:lvl w:ilvl="5">
+      <w:start w:val="1"/>
+      <w:numFmt w:val="decimal"/>
+      <w:lvlText w:val="%6."/>
+      <w:lvlJc w:val="left"/>
+      <w:pPr>
+        <w:tabs>
+          <w:tab w:val="num" w:pos="4320"/>
+        </w:tabs>
+        <w:ind w:left="4320" w:hanging="360"/>
+      </w:pPr>
+    </w:lvl>
+    <w:lvl w:ilvl="6">
+      <w:start w:val="1"/>
+      <w:numFmt w:val="decimal"/>
+      <w:lvlText w:val="%7."/>
+      <w:lvlJc w:val="left"/>
+      <w:pPr>
+        <w:tabs>
+          <w:tab w:val="num" w:pos="5040"/>
+        </w:tabs>
+        <w:ind w:left="5040" w:hanging="360"/>
+      </w:pPr>
+    </w:lvl>
+    <w:lvl w:ilvl="7">
+      <w:start w:val="1"/>
+      <w:numFmt w:val="decimal"/>
+      <w:lvlText w:val="%8."/>
+      <w:lvlJc w:val="left"/>
+      <w:pPr>
+        <w:tabs>
+          <w:tab w:val="num" w:pos="5760"/>
+        </w:tabs>
+        <w:ind w:left="5760" w:hanging="360"/>
+      </w:pPr>
+    </w:lvl>
+    <w:lvl w:ilvl="8">
+      <w:start w:val="1"/>
+      <w:numFmt w:val="decimal"/>
+      <w:lvlText w:val="%9."/>
+      <w:lvlJc w:val="left"/>
+      <w:pPr>
+        <w:tabs>
+          <w:tab w:val="num" w:pos="6480"/>
+        </w:tabs>
+        <w:ind w:left="6480" w:hanging="360"/>
+      </w:pPr>
+    </w:lvl>
+  </w:abstractNum>
+  <w:abstractNum w:abstractNumId="1" w15:restartNumberingAfterBreak="0">
     <w:nsid w:val="1CD83723"/>
     <w:multiLevelType w:val="multilevel"/>
     <w:tmpl w:val="EC60D144"/>
@@ -400,7 +771,390 @@
       </w:pPr>
     </w:lvl>
   </w:abstractNum>
-  <w:abstractNum w:abstractNumId="1" w15:restartNumberingAfterBreak="0">
+  <w:abstractNum w:abstractNumId="2" w15:restartNumberingAfterBreak="0">
+    <w:nsid w:val="28D1244A"/>
+    <w:multiLevelType w:val="multilevel"/>
+    <w:tmpl w:val="C52014B8"/>
+    <w:lvl w:ilvl="0">
+      <w:start w:val="1"/>
+      <w:numFmt w:val="bullet"/>
+      <w:lvlText w:val=""/>
+      <w:lvlJc w:val="left"/>
+      <w:pPr>
+        <w:tabs>
+          <w:tab w:val="num" w:pos="720"/>
+        </w:tabs>
+        <w:ind w:left="720" w:hanging="360"/>
+      </w:pPr>
+      <w:rPr>
+        <w:rFonts w:ascii="Symbol" w:hAnsi="Symbol" w:hint="default"/>
+        <w:sz w:val="20"/>
+      </w:rPr>
+    </w:lvl>
+    <w:lvl w:ilvl="1">
+      <w:start w:val="1"/>
+      <w:numFmt w:val="bullet"/>
+      <w:lvlText w:val="o"/>
+      <w:lvlJc w:val="left"/>
+      <w:pPr>
+        <w:tabs>
+          <w:tab w:val="num" w:pos="1440"/>
+        </w:tabs>
+        <w:ind w:left="1440" w:hanging="360"/>
+      </w:pPr>
+      <w:rPr>
+        <w:rFonts w:ascii="Courier New" w:hAnsi="Courier New" w:cs="Times New Roman" w:hint="default"/>
+        <w:sz w:val="20"/>
+      </w:rPr>
+    </w:lvl>
+    <w:lvl w:ilvl="2">
+      <w:start w:val="1"/>
+      <w:numFmt w:val="bullet"/>
+      <w:lvlText w:val=""/>
+      <w:lvlJc w:val="left"/>
+      <w:pPr>
+        <w:tabs>
+          <w:tab w:val="num" w:pos="2160"/>
+        </w:tabs>
+        <w:ind w:left="2160" w:hanging="360"/>
+      </w:pPr>
+      <w:rPr>
+        <w:rFonts w:ascii="Wingdings" w:hAnsi="Wingdings" w:hint="default"/>
+        <w:sz w:val="20"/>
+      </w:rPr>
+    </w:lvl>
+    <w:lvl w:ilvl="3">
+      <w:start w:val="1"/>
+      <w:numFmt w:val="bullet"/>
+      <w:lvlText w:val=""/>
+      <w:lvlJc w:val="left"/>
+      <w:pPr>
+        <w:tabs>
+          <w:tab w:val="num" w:pos="2880"/>
+        </w:tabs>
+        <w:ind w:left="2880" w:hanging="360"/>
+      </w:pPr>
+      <w:rPr>
+        <w:rFonts w:ascii="Wingdings" w:hAnsi="Wingdings" w:hint="default"/>
+        <w:sz w:val="20"/>
+      </w:rPr>
+    </w:lvl>
+    <w:lvl w:ilvl="4">
+      <w:start w:val="1"/>
+      <w:numFmt w:val="bullet"/>
+      <w:lvlText w:val=""/>
+      <w:lvlJc w:val="left"/>
+      <w:pPr>
+        <w:tabs>
+          <w:tab w:val="num" w:pos="3600"/>
+        </w:tabs>
+        <w:ind w:left="3600" w:hanging="360"/>
+      </w:pPr>
+      <w:rPr>
+        <w:rFonts w:ascii="Wingdings" w:hAnsi="Wingdings" w:hint="default"/>
+        <w:sz w:val="20"/>
+      </w:rPr>
+    </w:lvl>
+    <w:lvl w:ilvl="5">
+      <w:start w:val="1"/>
+      <w:numFmt w:val="bullet"/>
+      <w:lvlText w:val=""/>
+      <w:lvlJc w:val="left"/>
+      <w:pPr>
+        <w:tabs>
+          <w:tab w:val="num" w:pos="4320"/>
+        </w:tabs>
+        <w:ind w:left="4320" w:hanging="360"/>
+      </w:pPr>
+      <w:rPr>
+        <w:rFonts w:ascii="Wingdings" w:hAnsi="Wingdings" w:hint="default"/>
+        <w:sz w:val="20"/>
+      </w:rPr>
+    </w:lvl>
+    <w:lvl w:ilvl="6">
+      <w:start w:val="1"/>
+      <w:numFmt w:val="bullet"/>
+      <w:lvlText w:val=""/>
+      <w:lvlJc w:val="left"/>
+      <w:pPr>
+        <w:tabs>
+          <w:tab w:val="num" w:pos="5040"/>
+        </w:tabs>
+        <w:ind w:left="5040" w:hanging="360"/>
+      </w:pPr>
+      <w:rPr>
+        <w:rFonts w:ascii="Wingdings" w:hAnsi="Wingdings" w:hint="default"/>
+        <w:sz w:val="20"/>
+      </w:rPr>
+    </w:lvl>
+    <w:lvl w:ilvl="7">
+      <w:start w:val="1"/>
+      <w:numFmt w:val="bullet"/>
+      <w:lvlText w:val=""/>
+      <w:lvlJc w:val="left"/>
+      <w:pPr>
+        <w:tabs>
+          <w:tab w:val="num" w:pos="5760"/>
+        </w:tabs>
+        <w:ind w:left="5760" w:hanging="360"/>
+      </w:pPr>
+      <w:rPr>
+        <w:rFonts w:ascii="Wingdings" w:hAnsi="Wingdings" w:hint="default"/>
+        <w:sz w:val="20"/>
+      </w:rPr>
+    </w:lvl>
+    <w:lvl w:ilvl="8">
+      <w:start w:val="1"/>
+      <w:numFmt w:val="bullet"/>
+      <w:lvlText w:val=""/>
+      <w:lvlJc w:val="left"/>
+      <w:pPr>
+        <w:tabs>
+          <w:tab w:val="num" w:pos="6480"/>
+        </w:tabs>
+        <w:ind w:left="6480" w:hanging="360"/>
+      </w:pPr>
+      <w:rPr>
+        <w:rFonts w:ascii="Wingdings" w:hAnsi="Wingdings" w:hint="default"/>
+        <w:sz w:val="20"/>
+      </w:rPr>
+    </w:lvl>
+  </w:abstractNum>
+  <w:abstractNum w:abstractNumId="3" w15:restartNumberingAfterBreak="0">
+    <w:nsid w:val="34393F16"/>
+    <w:multiLevelType w:val="multilevel"/>
+    <w:tmpl w:val="DE4A65B4"/>
+    <w:lvl w:ilvl="0">
+      <w:start w:val="1"/>
+      <w:numFmt w:val="decimal"/>
+      <w:lvlText w:val="%1."/>
+      <w:lvlJc w:val="left"/>
+      <w:pPr>
+        <w:tabs>
+          <w:tab w:val="num" w:pos="720"/>
+        </w:tabs>
+        <w:ind w:left="720" w:hanging="360"/>
+      </w:pPr>
+    </w:lvl>
+    <w:lvl w:ilvl="1">
+      <w:start w:val="1"/>
+      <w:numFmt w:val="bullet"/>
+      <w:lvlText w:val="o"/>
+      <w:lvlJc w:val="left"/>
+      <w:pPr>
+        <w:tabs>
+          <w:tab w:val="num" w:pos="1440"/>
+        </w:tabs>
+        <w:ind w:left="1440" w:hanging="360"/>
+      </w:pPr>
+      <w:rPr>
+        <w:rFonts w:ascii="Courier New" w:hAnsi="Courier New" w:cs="Times New Roman" w:hint="default"/>
+        <w:sz w:val="20"/>
+      </w:rPr>
+    </w:lvl>
+    <w:lvl w:ilvl="2">
+      <w:start w:val="1"/>
+      <w:numFmt w:val="bullet"/>
+      <w:lvlText w:val=""/>
+      <w:lvlJc w:val="left"/>
+      <w:pPr>
+        <w:tabs>
+          <w:tab w:val="num" w:pos="2160"/>
+        </w:tabs>
+        <w:ind w:left="2160" w:hanging="360"/>
+      </w:pPr>
+      <w:rPr>
+        <w:rFonts w:ascii="Wingdings" w:hAnsi="Wingdings" w:hint="default"/>
+        <w:sz w:val="20"/>
+      </w:rPr>
+    </w:lvl>
+    <w:lvl w:ilvl="3">
+      <w:start w:val="1"/>
+      <w:numFmt w:val="decimal"/>
+      <w:lvlText w:val="%4."/>
+      <w:lvlJc w:val="left"/>
+      <w:pPr>
+        <w:tabs>
+          <w:tab w:val="num" w:pos="2880"/>
+        </w:tabs>
+        <w:ind w:left="2880" w:hanging="360"/>
+      </w:pPr>
+    </w:lvl>
+    <w:lvl w:ilvl="4">
+      <w:start w:val="1"/>
+      <w:numFmt w:val="decimal"/>
+      <w:lvlText w:val="%5."/>
+      <w:lvlJc w:val="left"/>
+      <w:pPr>
+        <w:tabs>
+          <w:tab w:val="num" w:pos="3600"/>
+        </w:tabs>
+        <w:ind w:left="3600" w:hanging="360"/>
+      </w:pPr>
+    </w:lvl>
+    <w:lvl w:ilvl="5">
+      <w:start w:val="1"/>
+      <w:numFmt w:val="decimal"/>
+      <w:lvlText w:val="%6."/>
+      <w:lvlJc w:val="left"/>
+      <w:pPr>
+        <w:tabs>
+          <w:tab w:val="num" w:pos="4320"/>
+        </w:tabs>
+        <w:ind w:left="4320" w:hanging="360"/>
+      </w:pPr>
+    </w:lvl>
+    <w:lvl w:ilvl="6">
+      <w:start w:val="1"/>
+      <w:numFmt w:val="decimal"/>
+      <w:lvlText w:val="%7."/>
+      <w:lvlJc w:val="left"/>
+      <w:pPr>
+        <w:tabs>
+          <w:tab w:val="num" w:pos="5040"/>
+        </w:tabs>
+        <w:ind w:left="5040" w:hanging="360"/>
+      </w:pPr>
+    </w:lvl>
+    <w:lvl w:ilvl="7">
+      <w:start w:val="1"/>
+      <w:numFmt w:val="decimal"/>
+      <w:lvlText w:val="%8."/>
+      <w:lvlJc w:val="left"/>
+      <w:pPr>
+        <w:tabs>
+          <w:tab w:val="num" w:pos="5760"/>
+        </w:tabs>
+        <w:ind w:left="5760" w:hanging="360"/>
+      </w:pPr>
+    </w:lvl>
+    <w:lvl w:ilvl="8">
+      <w:start w:val="1"/>
+      <w:numFmt w:val="decimal"/>
+      <w:lvlText w:val="%9."/>
+      <w:lvlJc w:val="left"/>
+      <w:pPr>
+        <w:tabs>
+          <w:tab w:val="num" w:pos="6480"/>
+        </w:tabs>
+        <w:ind w:left="6480" w:hanging="360"/>
+      </w:pPr>
+    </w:lvl>
+  </w:abstractNum>
+  <w:abstractNum w:abstractNumId="4" w15:restartNumberingAfterBreak="0">
+    <w:nsid w:val="3D8F4971"/>
+    <w:multiLevelType w:val="multilevel"/>
+    <w:tmpl w:val="50A2DC00"/>
+    <w:lvl w:ilvl="0">
+      <w:start w:val="1"/>
+      <w:numFmt w:val="decimal"/>
+      <w:lvlText w:val="%1."/>
+      <w:lvlJc w:val="left"/>
+      <w:pPr>
+        <w:tabs>
+          <w:tab w:val="num" w:pos="720"/>
+        </w:tabs>
+        <w:ind w:left="720" w:hanging="360"/>
+      </w:pPr>
+    </w:lvl>
+    <w:lvl w:ilvl="1">
+      <w:start w:val="1"/>
+      <w:numFmt w:val="decimal"/>
+      <w:lvlText w:val="%2."/>
+      <w:lvlJc w:val="left"/>
+      <w:pPr>
+        <w:tabs>
+          <w:tab w:val="num" w:pos="1440"/>
+        </w:tabs>
+        <w:ind w:left="1440" w:hanging="360"/>
+      </w:pPr>
+    </w:lvl>
+    <w:lvl w:ilvl="2">
+      <w:start w:val="1"/>
+      <w:numFmt w:val="decimal"/>
+      <w:lvlText w:val="%3."/>
+      <w:lvlJc w:val="left"/>
+      <w:pPr>
+        <w:tabs>
+          <w:tab w:val="num" w:pos="2160"/>
+        </w:tabs>
+        <w:ind w:left="2160" w:hanging="360"/>
+      </w:pPr>
+    </w:lvl>
+    <w:lvl w:ilvl="3">
+      <w:start w:val="1"/>
+      <w:numFmt w:val="decimal"/>
+      <w:lvlText w:val="%4."/>
+      <w:lvlJc w:val="left"/>
+      <w:pPr>
+        <w:tabs>
+          <w:tab w:val="num" w:pos="2880"/>
+        </w:tabs>
+        <w:ind w:left="2880" w:hanging="360"/>
+      </w:pPr>
+    </w:lvl>
+    <w:lvl w:ilvl="4">
+      <w:start w:val="1"/>
+      <w:numFmt w:val="decimal"/>
+      <w:lvlText w:val="%5."/>
+      <w:lvlJc w:val="left"/>
+      <w:pPr>
+        <w:tabs>
+          <w:tab w:val="num" w:pos="3600"/>
+        </w:tabs>
+        <w:ind w:left="3600" w:hanging="360"/>
+      </w:pPr>
+    </w:lvl>
+    <w:lvl w:ilvl="5">
+      <w:start w:val="1"/>
+      <w:numFmt w:val="decimal"/>
+      <w:lvlText w:val="%6."/>
+      <w:lvlJc w:val="left"/>
+      <w:pPr>
+        <w:tabs>
+          <w:tab w:val="num" w:pos="4320"/>
+        </w:tabs>
+        <w:ind w:left="4320" w:hanging="360"/>
+      </w:pPr>
+    </w:lvl>
+    <w:lvl w:ilvl="6">
+      <w:start w:val="1"/>
+      <w:numFmt w:val="decimal"/>
+      <w:lvlText w:val="%7."/>
+      <w:lvlJc w:val="left"/>
+      <w:pPr>
+        <w:tabs>
+          <w:tab w:val="num" w:pos="5040"/>
+        </w:tabs>
+        <w:ind w:left="5040" w:hanging="360"/>
+      </w:pPr>
+    </w:lvl>
+    <w:lvl w:ilvl="7">
+      <w:start w:val="1"/>
+      <w:numFmt w:val="decimal"/>
+      <w:lvlText w:val="%8."/>
+      <w:lvlJc w:val="left"/>
+      <w:pPr>
+        <w:tabs>
+          <w:tab w:val="num" w:pos="5760"/>
+        </w:tabs>
+        <w:ind w:left="5760" w:hanging="360"/>
+      </w:pPr>
+    </w:lvl>
+    <w:lvl w:ilvl="8">
+      <w:start w:val="1"/>
+      <w:numFmt w:val="decimal"/>
+      <w:lvlText w:val="%9."/>
+      <w:lvlJc w:val="left"/>
+      <w:pPr>
+        <w:tabs>
+          <w:tab w:val="num" w:pos="6480"/>
+        </w:tabs>
+        <w:ind w:left="6480" w:hanging="360"/>
+      </w:pPr>
+    </w:lvl>
+  </w:abstractNum>
+  <w:abstractNum w:abstractNumId="5" w15:restartNumberingAfterBreak="0">
     <w:nsid w:val="554500A0"/>
     <w:multiLevelType w:val="multilevel"/>
     <w:tmpl w:val="61603824"/>
@@ -513,11 +1267,592 @@
       </w:pPr>
     </w:lvl>
   </w:abstractNum>
+  <w:abstractNum w:abstractNumId="6" w15:restartNumberingAfterBreak="0">
+    <w:nsid w:val="61A00D5C"/>
+    <w:multiLevelType w:val="multilevel"/>
+    <w:tmpl w:val="7FCACF20"/>
+    <w:lvl w:ilvl="0">
+      <w:start w:val="1"/>
+      <w:numFmt w:val="bullet"/>
+      <w:lvlText w:val=""/>
+      <w:lvlJc w:val="left"/>
+      <w:pPr>
+        <w:tabs>
+          <w:tab w:val="num" w:pos="720"/>
+        </w:tabs>
+        <w:ind w:left="720" w:hanging="360"/>
+      </w:pPr>
+      <w:rPr>
+        <w:rFonts w:ascii="Symbol" w:hAnsi="Symbol" w:hint="default"/>
+        <w:sz w:val="20"/>
+      </w:rPr>
+    </w:lvl>
+    <w:lvl w:ilvl="1">
+      <w:start w:val="1"/>
+      <w:numFmt w:val="bullet"/>
+      <w:lvlText w:val="o"/>
+      <w:lvlJc w:val="left"/>
+      <w:pPr>
+        <w:tabs>
+          <w:tab w:val="num" w:pos="1440"/>
+        </w:tabs>
+        <w:ind w:left="1440" w:hanging="360"/>
+      </w:pPr>
+      <w:rPr>
+        <w:rFonts w:ascii="Courier New" w:hAnsi="Courier New" w:cs="Times New Roman" w:hint="default"/>
+        <w:sz w:val="20"/>
+      </w:rPr>
+    </w:lvl>
+    <w:lvl w:ilvl="2">
+      <w:start w:val="1"/>
+      <w:numFmt w:val="bullet"/>
+      <w:lvlText w:val=""/>
+      <w:lvlJc w:val="left"/>
+      <w:pPr>
+        <w:tabs>
+          <w:tab w:val="num" w:pos="2160"/>
+        </w:tabs>
+        <w:ind w:left="2160" w:hanging="360"/>
+      </w:pPr>
+      <w:rPr>
+        <w:rFonts w:ascii="Wingdings" w:hAnsi="Wingdings" w:hint="default"/>
+        <w:sz w:val="20"/>
+      </w:rPr>
+    </w:lvl>
+    <w:lvl w:ilvl="3">
+      <w:start w:val="1"/>
+      <w:numFmt w:val="bullet"/>
+      <w:lvlText w:val=""/>
+      <w:lvlJc w:val="left"/>
+      <w:pPr>
+        <w:tabs>
+          <w:tab w:val="num" w:pos="2880"/>
+        </w:tabs>
+        <w:ind w:left="2880" w:hanging="360"/>
+      </w:pPr>
+      <w:rPr>
+        <w:rFonts w:ascii="Wingdings" w:hAnsi="Wingdings" w:hint="default"/>
+        <w:sz w:val="20"/>
+      </w:rPr>
+    </w:lvl>
+    <w:lvl w:ilvl="4">
+      <w:start w:val="1"/>
+      <w:numFmt w:val="bullet"/>
+      <w:lvlText w:val=""/>
+      <w:lvlJc w:val="left"/>
+      <w:pPr>
+        <w:tabs>
+          <w:tab w:val="num" w:pos="3600"/>
+        </w:tabs>
+        <w:ind w:left="3600" w:hanging="360"/>
+      </w:pPr>
+      <w:rPr>
+        <w:rFonts w:ascii="Wingdings" w:hAnsi="Wingdings" w:hint="default"/>
+        <w:sz w:val="20"/>
+      </w:rPr>
+    </w:lvl>
+    <w:lvl w:ilvl="5">
+      <w:start w:val="1"/>
+      <w:numFmt w:val="bullet"/>
+      <w:lvlText w:val=""/>
+      <w:lvlJc w:val="left"/>
+      <w:pPr>
+        <w:tabs>
+          <w:tab w:val="num" w:pos="4320"/>
+        </w:tabs>
+        <w:ind w:left="4320" w:hanging="360"/>
+      </w:pPr>
+      <w:rPr>
+        <w:rFonts w:ascii="Wingdings" w:hAnsi="Wingdings" w:hint="default"/>
+        <w:sz w:val="20"/>
+      </w:rPr>
+    </w:lvl>
+    <w:lvl w:ilvl="6">
+      <w:start w:val="1"/>
+      <w:numFmt w:val="bullet"/>
+      <w:lvlText w:val=""/>
+      <w:lvlJc w:val="left"/>
+      <w:pPr>
+        <w:tabs>
+          <w:tab w:val="num" w:pos="5040"/>
+        </w:tabs>
+        <w:ind w:left="5040" w:hanging="360"/>
+      </w:pPr>
+      <w:rPr>
+        <w:rFonts w:ascii="Wingdings" w:hAnsi="Wingdings" w:hint="default"/>
+        <w:sz w:val="20"/>
+      </w:rPr>
+    </w:lvl>
+    <w:lvl w:ilvl="7">
+      <w:start w:val="1"/>
+      <w:numFmt w:val="bullet"/>
+      <w:lvlText w:val=""/>
+      <w:lvlJc w:val="left"/>
+      <w:pPr>
+        <w:tabs>
+          <w:tab w:val="num" w:pos="5760"/>
+        </w:tabs>
+        <w:ind w:left="5760" w:hanging="360"/>
+      </w:pPr>
+      <w:rPr>
+        <w:rFonts w:ascii="Wingdings" w:hAnsi="Wingdings" w:hint="default"/>
+        <w:sz w:val="20"/>
+      </w:rPr>
+    </w:lvl>
+    <w:lvl w:ilvl="8">
+      <w:start w:val="1"/>
+      <w:numFmt w:val="bullet"/>
+      <w:lvlText w:val=""/>
+      <w:lvlJc w:val="left"/>
+      <w:pPr>
+        <w:tabs>
+          <w:tab w:val="num" w:pos="6480"/>
+        </w:tabs>
+        <w:ind w:left="6480" w:hanging="360"/>
+      </w:pPr>
+      <w:rPr>
+        <w:rFonts w:ascii="Wingdings" w:hAnsi="Wingdings" w:hint="default"/>
+        <w:sz w:val="20"/>
+      </w:rPr>
+    </w:lvl>
+  </w:abstractNum>
+  <w:abstractNum w:abstractNumId="7" w15:restartNumberingAfterBreak="0">
+    <w:nsid w:val="68F434F4"/>
+    <w:multiLevelType w:val="multilevel"/>
+    <w:tmpl w:val="4F34EA54"/>
+    <w:lvl w:ilvl="0">
+      <w:start w:val="1"/>
+      <w:numFmt w:val="bullet"/>
+      <w:lvlText w:val=""/>
+      <w:lvlJc w:val="left"/>
+      <w:pPr>
+        <w:tabs>
+          <w:tab w:val="num" w:pos="720"/>
+        </w:tabs>
+        <w:ind w:left="720" w:hanging="360"/>
+      </w:pPr>
+      <w:rPr>
+        <w:rFonts w:ascii="Symbol" w:hAnsi="Symbol" w:hint="default"/>
+        <w:sz w:val="20"/>
+      </w:rPr>
+    </w:lvl>
+    <w:lvl w:ilvl="1">
+      <w:start w:val="1"/>
+      <w:numFmt w:val="bullet"/>
+      <w:lvlText w:val="o"/>
+      <w:lvlJc w:val="left"/>
+      <w:pPr>
+        <w:tabs>
+          <w:tab w:val="num" w:pos="1440"/>
+        </w:tabs>
+        <w:ind w:left="1440" w:hanging="360"/>
+      </w:pPr>
+      <w:rPr>
+        <w:rFonts w:ascii="Courier New" w:hAnsi="Courier New" w:cs="Times New Roman" w:hint="default"/>
+        <w:sz w:val="20"/>
+      </w:rPr>
+    </w:lvl>
+    <w:lvl w:ilvl="2">
+      <w:start w:val="1"/>
+      <w:numFmt w:val="bullet"/>
+      <w:lvlText w:val=""/>
+      <w:lvlJc w:val="left"/>
+      <w:pPr>
+        <w:tabs>
+          <w:tab w:val="num" w:pos="2160"/>
+        </w:tabs>
+        <w:ind w:left="2160" w:hanging="360"/>
+      </w:pPr>
+      <w:rPr>
+        <w:rFonts w:ascii="Wingdings" w:hAnsi="Wingdings" w:hint="default"/>
+        <w:sz w:val="20"/>
+      </w:rPr>
+    </w:lvl>
+    <w:lvl w:ilvl="3">
+      <w:start w:val="1"/>
+      <w:numFmt w:val="bullet"/>
+      <w:lvlText w:val=""/>
+      <w:lvlJc w:val="left"/>
+      <w:pPr>
+        <w:tabs>
+          <w:tab w:val="num" w:pos="2880"/>
+        </w:tabs>
+        <w:ind w:left="2880" w:hanging="360"/>
+      </w:pPr>
+      <w:rPr>
+        <w:rFonts w:ascii="Wingdings" w:hAnsi="Wingdings" w:hint="default"/>
+        <w:sz w:val="20"/>
+      </w:rPr>
+    </w:lvl>
+    <w:lvl w:ilvl="4">
+      <w:start w:val="1"/>
+      <w:numFmt w:val="bullet"/>
+      <w:lvlText w:val=""/>
+      <w:lvlJc w:val="left"/>
+      <w:pPr>
+        <w:tabs>
+          <w:tab w:val="num" w:pos="3600"/>
+        </w:tabs>
+        <w:ind w:left="3600" w:hanging="360"/>
+      </w:pPr>
+      <w:rPr>
+        <w:rFonts w:ascii="Wingdings" w:hAnsi="Wingdings" w:hint="default"/>
+        <w:sz w:val="20"/>
+      </w:rPr>
+    </w:lvl>
+    <w:lvl w:ilvl="5">
+      <w:start w:val="1"/>
+      <w:numFmt w:val="bullet"/>
+      <w:lvlText w:val=""/>
+      <w:lvlJc w:val="left"/>
+      <w:pPr>
+        <w:tabs>
+          <w:tab w:val="num" w:pos="4320"/>
+        </w:tabs>
+        <w:ind w:left="4320" w:hanging="360"/>
+      </w:pPr>
+      <w:rPr>
+        <w:rFonts w:ascii="Wingdings" w:hAnsi="Wingdings" w:hint="default"/>
+        <w:sz w:val="20"/>
+      </w:rPr>
+    </w:lvl>
+    <w:lvl w:ilvl="6">
+      <w:start w:val="1"/>
+      <w:numFmt w:val="bullet"/>
+      <w:lvlText w:val=""/>
+      <w:lvlJc w:val="left"/>
+      <w:pPr>
+        <w:tabs>
+          <w:tab w:val="num" w:pos="5040"/>
+        </w:tabs>
+        <w:ind w:left="5040" w:hanging="360"/>
+      </w:pPr>
+      <w:rPr>
+        <w:rFonts w:ascii="Wingdings" w:hAnsi="Wingdings" w:hint="default"/>
+        <w:sz w:val="20"/>
+      </w:rPr>
+    </w:lvl>
+    <w:lvl w:ilvl="7">
+      <w:start w:val="1"/>
+      <w:numFmt w:val="bullet"/>
+      <w:lvlText w:val=""/>
+      <w:lvlJc w:val="left"/>
+      <w:pPr>
+        <w:tabs>
+          <w:tab w:val="num" w:pos="5760"/>
+        </w:tabs>
+        <w:ind w:left="5760" w:hanging="360"/>
+      </w:pPr>
+      <w:rPr>
+        <w:rFonts w:ascii="Wingdings" w:hAnsi="Wingdings" w:hint="default"/>
+        <w:sz w:val="20"/>
+      </w:rPr>
+    </w:lvl>
+    <w:lvl w:ilvl="8">
+      <w:start w:val="1"/>
+      <w:numFmt w:val="bullet"/>
+      <w:lvlText w:val=""/>
+      <w:lvlJc w:val="left"/>
+      <w:pPr>
+        <w:tabs>
+          <w:tab w:val="num" w:pos="6480"/>
+        </w:tabs>
+        <w:ind w:left="6480" w:hanging="360"/>
+      </w:pPr>
+      <w:rPr>
+        <w:rFonts w:ascii="Wingdings" w:hAnsi="Wingdings" w:hint="default"/>
+        <w:sz w:val="20"/>
+      </w:rPr>
+    </w:lvl>
+  </w:abstractNum>
+  <w:abstractNum w:abstractNumId="8" w15:restartNumberingAfterBreak="0">
+    <w:nsid w:val="7E736020"/>
+    <w:multiLevelType w:val="multilevel"/>
+    <w:tmpl w:val="F010146E"/>
+    <w:lvl w:ilvl="0">
+      <w:start w:val="1"/>
+      <w:numFmt w:val="bullet"/>
+      <w:lvlText w:val=""/>
+      <w:lvlJc w:val="left"/>
+      <w:pPr>
+        <w:tabs>
+          <w:tab w:val="num" w:pos="720"/>
+        </w:tabs>
+        <w:ind w:left="720" w:hanging="360"/>
+      </w:pPr>
+      <w:rPr>
+        <w:rFonts w:ascii="Symbol" w:hAnsi="Symbol" w:hint="default"/>
+        <w:sz w:val="20"/>
+      </w:rPr>
+    </w:lvl>
+    <w:lvl w:ilvl="1">
+      <w:start w:val="1"/>
+      <w:numFmt w:val="bullet"/>
+      <w:lvlText w:val="o"/>
+      <w:lvlJc w:val="left"/>
+      <w:pPr>
+        <w:tabs>
+          <w:tab w:val="num" w:pos="1440"/>
+        </w:tabs>
+        <w:ind w:left="1440" w:hanging="360"/>
+      </w:pPr>
+      <w:rPr>
+        <w:rFonts w:ascii="Courier New" w:hAnsi="Courier New" w:cs="Times New Roman" w:hint="default"/>
+        <w:sz w:val="20"/>
+      </w:rPr>
+    </w:lvl>
+    <w:lvl w:ilvl="2">
+      <w:start w:val="1"/>
+      <w:numFmt w:val="bullet"/>
+      <w:lvlText w:val=""/>
+      <w:lvlJc w:val="left"/>
+      <w:pPr>
+        <w:tabs>
+          <w:tab w:val="num" w:pos="2160"/>
+        </w:tabs>
+        <w:ind w:left="2160" w:hanging="360"/>
+      </w:pPr>
+      <w:rPr>
+        <w:rFonts w:ascii="Wingdings" w:hAnsi="Wingdings" w:hint="default"/>
+        <w:sz w:val="20"/>
+      </w:rPr>
+    </w:lvl>
+    <w:lvl w:ilvl="3">
+      <w:start w:val="1"/>
+      <w:numFmt w:val="bullet"/>
+      <w:lvlText w:val=""/>
+      <w:lvlJc w:val="left"/>
+      <w:pPr>
+        <w:tabs>
+          <w:tab w:val="num" w:pos="2880"/>
+        </w:tabs>
+        <w:ind w:left="2880" w:hanging="360"/>
+      </w:pPr>
+      <w:rPr>
+        <w:rFonts w:ascii="Wingdings" w:hAnsi="Wingdings" w:hint="default"/>
+        <w:sz w:val="20"/>
+      </w:rPr>
+    </w:lvl>
+    <w:lvl w:ilvl="4">
+      <w:start w:val="1"/>
+      <w:numFmt w:val="bullet"/>
+      <w:lvlText w:val=""/>
+      <w:lvlJc w:val="left"/>
+      <w:pPr>
+        <w:tabs>
+          <w:tab w:val="num" w:pos="3600"/>
+        </w:tabs>
+        <w:ind w:left="3600" w:hanging="360"/>
+      </w:pPr>
+      <w:rPr>
+        <w:rFonts w:ascii="Wingdings" w:hAnsi="Wingdings" w:hint="default"/>
+        <w:sz w:val="20"/>
+      </w:rPr>
+    </w:lvl>
+    <w:lvl w:ilvl="5">
+      <w:start w:val="1"/>
+      <w:numFmt w:val="bullet"/>
+      <w:lvlText w:val=""/>
+      <w:lvlJc w:val="left"/>
+      <w:pPr>
+        <w:tabs>
+          <w:tab w:val="num" w:pos="4320"/>
+        </w:tabs>
+        <w:ind w:left="4320" w:hanging="360"/>
+      </w:pPr>
+      <w:rPr>
+        <w:rFonts w:ascii="Wingdings" w:hAnsi="Wingdings" w:hint="default"/>
+        <w:sz w:val="20"/>
+      </w:rPr>
+    </w:lvl>
+    <w:lvl w:ilvl="6">
+      <w:start w:val="1"/>
+      <w:numFmt w:val="bullet"/>
+      <w:lvlText w:val=""/>
+      <w:lvlJc w:val="left"/>
+      <w:pPr>
+        <w:tabs>
+          <w:tab w:val="num" w:pos="5040"/>
+        </w:tabs>
+        <w:ind w:left="5040" w:hanging="360"/>
+      </w:pPr>
+      <w:rPr>
+        <w:rFonts w:ascii="Wingdings" w:hAnsi="Wingdings" w:hint="default"/>
+        <w:sz w:val="20"/>
+      </w:rPr>
+    </w:lvl>
+    <w:lvl w:ilvl="7">
+      <w:start w:val="1"/>
+      <w:numFmt w:val="bullet"/>
+      <w:lvlText w:val=""/>
+      <w:lvlJc w:val="left"/>
+      <w:pPr>
+        <w:tabs>
+          <w:tab w:val="num" w:pos="5760"/>
+        </w:tabs>
+        <w:ind w:left="5760" w:hanging="360"/>
+      </w:pPr>
+      <w:rPr>
+        <w:rFonts w:ascii="Wingdings" w:hAnsi="Wingdings" w:hint="default"/>
+        <w:sz w:val="20"/>
+      </w:rPr>
+    </w:lvl>
+    <w:lvl w:ilvl="8">
+      <w:start w:val="1"/>
+      <w:numFmt w:val="bullet"/>
+      <w:lvlText w:val=""/>
+      <w:lvlJc w:val="left"/>
+      <w:pPr>
+        <w:tabs>
+          <w:tab w:val="num" w:pos="6480"/>
+        </w:tabs>
+        <w:ind w:left="6480" w:hanging="360"/>
+      </w:pPr>
+      <w:rPr>
+        <w:rFonts w:ascii="Wingdings" w:hAnsi="Wingdings" w:hint="default"/>
+        <w:sz w:val="20"/>
+      </w:rPr>
+    </w:lvl>
+  </w:abstractNum>
   <w:num w:numId="1" w16cid:durableId="275067935">
+    <w:abstractNumId w:val="5"/>
+  </w:num>
+  <w:num w:numId="2" w16cid:durableId="1717123642">
     <w:abstractNumId w:val="1"/>
   </w:num>
-  <w:num w:numId="2" w16cid:durableId="1717123642">
+  <w:num w:numId="3" w16cid:durableId="355429352">
+    <w:abstractNumId w:val="3"/>
+    <w:lvlOverride w:ilvl="0">
+      <w:startOverride w:val="1"/>
+    </w:lvlOverride>
+    <w:lvlOverride w:ilvl="1"/>
+    <w:lvlOverride w:ilvl="2"/>
+    <w:lvlOverride w:ilvl="3">
+      <w:startOverride w:val="1"/>
+    </w:lvlOverride>
+    <w:lvlOverride w:ilvl="4">
+      <w:startOverride w:val="1"/>
+    </w:lvlOverride>
+    <w:lvlOverride w:ilvl="5">
+      <w:startOverride w:val="1"/>
+    </w:lvlOverride>
+    <w:lvlOverride w:ilvl="6">
+      <w:startOverride w:val="1"/>
+    </w:lvlOverride>
+    <w:lvlOverride w:ilvl="7">
+      <w:startOverride w:val="1"/>
+    </w:lvlOverride>
+    <w:lvlOverride w:ilvl="8">
+      <w:startOverride w:val="1"/>
+    </w:lvlOverride>
+  </w:num>
+  <w:num w:numId="4" w16cid:durableId="1617708897">
+    <w:abstractNumId w:val="2"/>
+    <w:lvlOverride w:ilvl="0"/>
+    <w:lvlOverride w:ilvl="1"/>
+    <w:lvlOverride w:ilvl="2"/>
+    <w:lvlOverride w:ilvl="3"/>
+    <w:lvlOverride w:ilvl="4"/>
+    <w:lvlOverride w:ilvl="5"/>
+    <w:lvlOverride w:ilvl="6"/>
+    <w:lvlOverride w:ilvl="7"/>
+    <w:lvlOverride w:ilvl="8"/>
+  </w:num>
+  <w:num w:numId="5" w16cid:durableId="1852990689">
+    <w:abstractNumId w:val="8"/>
+    <w:lvlOverride w:ilvl="0"/>
+    <w:lvlOverride w:ilvl="1"/>
+    <w:lvlOverride w:ilvl="2"/>
+    <w:lvlOverride w:ilvl="3"/>
+    <w:lvlOverride w:ilvl="4"/>
+    <w:lvlOverride w:ilvl="5"/>
+    <w:lvlOverride w:ilvl="6"/>
+    <w:lvlOverride w:ilvl="7"/>
+    <w:lvlOverride w:ilvl="8"/>
+  </w:num>
+  <w:num w:numId="6" w16cid:durableId="1708214526">
+    <w:abstractNumId w:val="7"/>
+    <w:lvlOverride w:ilvl="0"/>
+    <w:lvlOverride w:ilvl="1"/>
+    <w:lvlOverride w:ilvl="2"/>
+    <w:lvlOverride w:ilvl="3"/>
+    <w:lvlOverride w:ilvl="4"/>
+    <w:lvlOverride w:ilvl="5"/>
+    <w:lvlOverride w:ilvl="6"/>
+    <w:lvlOverride w:ilvl="7"/>
+    <w:lvlOverride w:ilvl="8"/>
+  </w:num>
+  <w:num w:numId="7" w16cid:durableId="573852478">
+    <w:abstractNumId w:val="6"/>
+    <w:lvlOverride w:ilvl="0"/>
+    <w:lvlOverride w:ilvl="1"/>
+    <w:lvlOverride w:ilvl="2"/>
+    <w:lvlOverride w:ilvl="3"/>
+    <w:lvlOverride w:ilvl="4"/>
+    <w:lvlOverride w:ilvl="5"/>
+    <w:lvlOverride w:ilvl="6"/>
+    <w:lvlOverride w:ilvl="7"/>
+    <w:lvlOverride w:ilvl="8"/>
+  </w:num>
+  <w:num w:numId="8" w16cid:durableId="1374647319">
+    <w:abstractNumId w:val="4"/>
+    <w:lvlOverride w:ilvl="0">
+      <w:startOverride w:val="1"/>
+    </w:lvlOverride>
+    <w:lvlOverride w:ilvl="1">
+      <w:startOverride w:val="1"/>
+    </w:lvlOverride>
+    <w:lvlOverride w:ilvl="2">
+      <w:startOverride w:val="1"/>
+    </w:lvlOverride>
+    <w:lvlOverride w:ilvl="3">
+      <w:startOverride w:val="1"/>
+    </w:lvlOverride>
+    <w:lvlOverride w:ilvl="4">
+      <w:startOverride w:val="1"/>
+    </w:lvlOverride>
+    <w:lvlOverride w:ilvl="5">
+      <w:startOverride w:val="1"/>
+    </w:lvlOverride>
+    <w:lvlOverride w:ilvl="6">
+      <w:startOverride w:val="1"/>
+    </w:lvlOverride>
+    <w:lvlOverride w:ilvl="7">
+      <w:startOverride w:val="1"/>
+    </w:lvlOverride>
+    <w:lvlOverride w:ilvl="8">
+      <w:startOverride w:val="1"/>
+    </w:lvlOverride>
+  </w:num>
+  <w:num w:numId="9" w16cid:durableId="1173185588">
     <w:abstractNumId w:val="0"/>
+    <w:lvlOverride w:ilvl="0">
+      <w:startOverride w:val="1"/>
+    </w:lvlOverride>
+    <w:lvlOverride w:ilvl="1">
+      <w:startOverride w:val="1"/>
+    </w:lvlOverride>
+    <w:lvlOverride w:ilvl="2">
+      <w:startOverride w:val="1"/>
+    </w:lvlOverride>
+    <w:lvlOverride w:ilvl="3">
+      <w:startOverride w:val="1"/>
+    </w:lvlOverride>
+    <w:lvlOverride w:ilvl="4">
+      <w:startOverride w:val="1"/>
+    </w:lvlOverride>
+    <w:lvlOverride w:ilvl="5">
+      <w:startOverride w:val="1"/>
+    </w:lvlOverride>
+    <w:lvlOverride w:ilvl="6">
+      <w:startOverride w:val="1"/>
+    </w:lvlOverride>
+    <w:lvlOverride w:ilvl="7">
+      <w:startOverride w:val="1"/>
+    </w:lvlOverride>
+    <w:lvlOverride w:ilvl="8">
+      <w:startOverride w:val="1"/>
+    </w:lvlOverride>
   </w:num>
 </w:numbering>
 </file>
@@ -1438,6 +2773,49 @@
       <w:spacing w:val="5"/>
     </w:rPr>
   </w:style>
+  <w:style w:type="paragraph" w:styleId="En-ttedetabledesmatires">
+    <w:name w:val="TOC Heading"/>
+    <w:basedOn w:val="Titre1"/>
+    <w:next w:val="Normal"/>
+    <w:uiPriority w:val="39"/>
+    <w:unhideWhenUsed/>
+    <w:qFormat/>
+    <w:rsid w:val="00CC61BB"/>
+    <w:pPr>
+      <w:spacing w:before="240" w:after="0" w:line="259" w:lineRule="auto"/>
+      <w:outlineLvl w:val="9"/>
+    </w:pPr>
+    <w:rPr>
+      <w:kern w:val="0"/>
+      <w:sz w:val="32"/>
+      <w:szCs w:val="32"/>
+      <w:lang w:eastAsia="fr-FR"/>
+      <w14:ligatures w14:val="none"/>
+    </w:rPr>
+  </w:style>
+  <w:style w:type="paragraph" w:styleId="TM1">
+    <w:name w:val="toc 1"/>
+    <w:basedOn w:val="Normal"/>
+    <w:next w:val="Normal"/>
+    <w:autoRedefine/>
+    <w:uiPriority w:val="39"/>
+    <w:unhideWhenUsed/>
+    <w:rsid w:val="00CC61BB"/>
+    <w:pPr>
+      <w:spacing w:after="100"/>
+    </w:pPr>
+  </w:style>
+  <w:style w:type="character" w:styleId="Lienhypertexte">
+    <w:name w:val="Hyperlink"/>
+    <w:basedOn w:val="Policepardfaut"/>
+    <w:uiPriority w:val="99"/>
+    <w:unhideWhenUsed/>
+    <w:rsid w:val="00CC61BB"/>
+    <w:rPr>
+      <w:color w:val="467886" w:themeColor="hyperlink"/>
+      <w:u w:val="single"/>
+    </w:rPr>
+  </w:style>
 </w:styles>
 </file>
 
@@ -1734,4 +3112,16 @@
     </a:ext>
   </a:extLst>
 </a:theme>
+</file>
+
+<file path=customXml/item1.xml><?xml version="1.0" encoding="utf-8"?>
+<b:Sources xmlns:b="http://schemas.openxmlformats.org/officeDocument/2006/bibliography" xmlns="http://schemas.openxmlformats.org/officeDocument/2006/bibliography" SelectedStyle="\APASixthEditionOfficeOnline.xsl" StyleName="APA" Version="6"/>
+</file>
+
+<file path=customXml/itemProps1.xml><?xml version="1.0" encoding="utf-8"?>
+<ds:datastoreItem xmlns:ds="http://schemas.openxmlformats.org/officeDocument/2006/customXml" ds:itemID="{F788A646-93C4-45AA-8AC6-C52B6E3B1EA7}">
+  <ds:schemaRefs>
+    <ds:schemaRef ds:uri="http://schemas.openxmlformats.org/officeDocument/2006/bibliography"/>
+  </ds:schemaRefs>
+</ds:datastoreItem>
 </file>
</xml_diff>

<commit_message>
Ajout des codes qui ont permis d'arriver a ce résultat ci
</commit_message>
<xml_diff>
--- a/Probleme-aide Git.docx
+++ b/Probleme-aide Git.docx
@@ -4,6 +4,15 @@
   <w:body>
     <w:sdt>
       <w:sdtPr>
+        <w:rPr>
+          <w:rFonts w:asciiTheme="minorHAnsi" w:eastAsiaTheme="minorHAnsi" w:hAnsiTheme="minorHAnsi" w:cstheme="minorBidi"/>
+          <w:color w:val="auto"/>
+          <w:kern w:val="2"/>
+          <w:sz w:val="24"/>
+          <w:szCs w:val="24"/>
+          <w:lang w:eastAsia="en-US"/>
+          <w14:ligatures w14:val="standardContextual"/>
+        </w:rPr>
         <w:id w:val="-1951231241"/>
         <w:docPartObj>
           <w:docPartGallery w:val="Table of Contents"/>
@@ -12,15 +21,8 @@
       </w:sdtPr>
       <w:sdtEndPr>
         <w:rPr>
-          <w:rFonts w:asciiTheme="minorHAnsi" w:eastAsiaTheme="minorHAnsi" w:hAnsiTheme="minorHAnsi" w:cstheme="minorBidi"/>
-          <w:b/>
-          <w:bCs/>
-          <w:color w:val="auto"/>
-          <w:kern w:val="2"/>
-          <w:sz w:val="24"/>
-          <w:szCs w:val="24"/>
-          <w:lang w:eastAsia="en-US"/>
-          <w14:ligatures w14:val="standardContextual"/>
+          <w:b/>
+          <w:bCs/>
         </w:rPr>
       </w:sdtEndPr>
       <w:sdtContent>
@@ -53,7 +55,7 @@
           <w:r>
             <w:fldChar w:fldCharType="separate"/>
           </w:r>
-          <w:hyperlink w:anchor="_Toc179724167" w:history="1">
+          <w:hyperlink w:anchor="_Toc179751532" w:history="1">
             <w:r>
               <w:rPr>
                 <w:rStyle w:val="Lienhypertexte"/>
@@ -80,7 +82,7 @@
                 <w:noProof/>
                 <w:webHidden/>
               </w:rPr>
-              <w:instrText xml:space="preserve"> PAGEREF _Toc179724167 \h </w:instrText>
+              <w:instrText xml:space="preserve"> PAGEREF _Toc179751532 \h </w:instrText>
             </w:r>
             <w:r>
               <w:rPr>
@@ -123,7 +125,7 @@
               <w:lang w:eastAsia="fr-FR"/>
             </w:rPr>
           </w:pPr>
-          <w:hyperlink w:anchor="_Toc179724168" w:history="1">
+          <w:hyperlink w:anchor="_Toc179751533" w:history="1">
             <w:r>
               <w:rPr>
                 <w:rStyle w:val="Lienhypertexte"/>
@@ -150,7 +152,7 @@
                 <w:noProof/>
                 <w:webHidden/>
               </w:rPr>
-              <w:instrText xml:space="preserve"> PAGEREF _Toc179724168 \h </w:instrText>
+              <w:instrText xml:space="preserve"> PAGEREF _Toc179751533 \h </w:instrText>
             </w:r>
             <w:r>
               <w:rPr>
@@ -182,6 +184,76 @@
           </w:hyperlink>
         </w:p>
         <w:p>
+          <w:pPr>
+            <w:pStyle w:val="TM1"/>
+            <w:tabs>
+              <w:tab w:val="right" w:leader="dot" w:pos="9062"/>
+            </w:tabs>
+            <w:rPr>
+              <w:rFonts w:eastAsiaTheme="minorEastAsia"/>
+              <w:noProof/>
+              <w:lang w:eastAsia="fr-FR"/>
+            </w:rPr>
+          </w:pPr>
+          <w:hyperlink w:anchor="_Toc179751534" w:history="1">
+            <w:r>
+              <w:rPr>
+                <w:rStyle w:val="Lienhypertexte"/>
+                <w:noProof/>
+              </w:rPr>
+              <w:t>Annuler les synchronisations en attente (ou les pushes) qui n'ont pas encore été envoyées vers le dépôt distant</w:t>
+            </w:r>
+            <w:r>
+              <w:rPr>
+                <w:noProof/>
+                <w:webHidden/>
+              </w:rPr>
+              <w:tab/>
+            </w:r>
+            <w:r>
+              <w:rPr>
+                <w:noProof/>
+                <w:webHidden/>
+              </w:rPr>
+              <w:fldChar w:fldCharType="begin"/>
+            </w:r>
+            <w:r>
+              <w:rPr>
+                <w:noProof/>
+                <w:webHidden/>
+              </w:rPr>
+              <w:instrText xml:space="preserve"> PAGEREF _Toc179751534 \h </w:instrText>
+            </w:r>
+            <w:r>
+              <w:rPr>
+                <w:noProof/>
+                <w:webHidden/>
+              </w:rPr>
+            </w:r>
+            <w:r>
+              <w:rPr>
+                <w:noProof/>
+                <w:webHidden/>
+              </w:rPr>
+              <w:fldChar w:fldCharType="separate"/>
+            </w:r>
+            <w:r>
+              <w:rPr>
+                <w:noProof/>
+                <w:webHidden/>
+              </w:rPr>
+              <w:t>4</w:t>
+            </w:r>
+            <w:r>
+              <w:rPr>
+                <w:noProof/>
+                <w:webHidden/>
+              </w:rPr>
+              <w:fldChar w:fldCharType="end"/>
+            </w:r>
+          </w:hyperlink>
+        </w:p>
+        <w:p>
           <w:r>
             <w:rPr>
               <w:b/>
@@ -212,7 +284,7 @@
       <w:pPr>
         <w:pStyle w:val="Titre1"/>
       </w:pPr>
-      <w:bookmarkStart w:id="0" w:name="_Toc179724167"/>
+      <w:bookmarkStart w:id="0" w:name="_Toc179751532"/>
       <w:r>
         <w:t>Si PROBLEME = NOM DE FICHIER TROP LONG</w:t>
       </w:r>
@@ -385,7 +457,7 @@
       <w:pPr>
         <w:pStyle w:val="Titre1"/>
       </w:pPr>
-      <w:bookmarkStart w:id="1" w:name="_Toc179724168"/>
+      <w:bookmarkStart w:id="1" w:name="_Toc179751533"/>
       <w:r>
         <w:lastRenderedPageBreak/>
         <w:t>ACTIVER PULL AUTOMATIQUEMENT</w:t>
@@ -523,6 +595,882 @@
       <w:r>
         <w:t>, mais tu devras toujours tirer (pull) manuellement pour intégrer les changements.</w:t>
       </w:r>
+    </w:p>
+    <w:p/>
+    <w:p>
+      <w:pPr>
+        <w:rPr>
+          <w:rStyle w:val="Titre1Car"/>
+        </w:rPr>
+      </w:pPr>
+      <w:r>
+        <w:rPr>
+          <w:rStyle w:val="Titre1Car"/>
+        </w:rPr>
+        <w:br w:type="page"/>
+      </w:r>
+    </w:p>
+    <w:p>
+      <w:bookmarkStart w:id="2" w:name="_Toc179751534"/>
+      <w:r>
+        <w:rPr>
+          <w:rStyle w:val="Titre1Car"/>
+        </w:rPr>
+        <w:lastRenderedPageBreak/>
+        <w:t>A</w:t>
+      </w:r>
+      <w:r>
+        <w:rPr>
+          <w:rStyle w:val="Titre1Car"/>
+        </w:rPr>
+        <w:t>nnuler les synchronisations en attente (ou les pushes) qui n'ont pas encore été envoyées vers le dépôt distant</w:t>
+      </w:r>
+      <w:bookmarkEnd w:id="2"/>
+      <w:r>
+        <w:t>, vous pouvez utiliser différentes approches en fonction de votre besoin. Voici les principales façons d'annuler les synchronisations en attente dans Git.</w:t>
+      </w:r>
+    </w:p>
+    <w:p>
+      <w:pPr>
+        <w:rPr>
+          <w:b/>
+          <w:bCs/>
+        </w:rPr>
+      </w:pPr>
+      <w:r>
+        <w:rPr>
+          <w:b/>
+          <w:bCs/>
+        </w:rPr>
+        <w:t>1. Annuler un git push en cours</w:t>
+      </w:r>
+    </w:p>
+    <w:p>
+      <w:r>
+        <w:t xml:space="preserve">Si vous avez lancé un git push et que vous voulez l'annuler avant qu'il ne se termine, vous pouvez interrompre le processus avec Ctrl + C. Cependant, cela ne supprime pas les </w:t>
+      </w:r>
+      <w:proofErr w:type="spellStart"/>
+      <w:r>
+        <w:t>commits</w:t>
+      </w:r>
+      <w:proofErr w:type="spellEnd"/>
+      <w:r>
+        <w:t xml:space="preserve"> en attente localement, cela interrompt simplement le push en cours.</w:t>
+      </w:r>
+    </w:p>
+    <w:p>
+      <w:pPr>
+        <w:rPr>
+          <w:b/>
+          <w:bCs/>
+        </w:rPr>
+      </w:pPr>
+      <w:r>
+        <w:rPr>
+          <w:b/>
+          <w:bCs/>
+        </w:rPr>
+        <w:t xml:space="preserve">2. Annuler les </w:t>
+      </w:r>
+      <w:proofErr w:type="spellStart"/>
+      <w:r>
+        <w:rPr>
+          <w:b/>
+          <w:bCs/>
+        </w:rPr>
+        <w:t>Commits</w:t>
+      </w:r>
+      <w:proofErr w:type="spellEnd"/>
+      <w:r>
+        <w:rPr>
+          <w:b/>
+          <w:bCs/>
+        </w:rPr>
+        <w:t xml:space="preserve"> Locaux en Attente</w:t>
+      </w:r>
+    </w:p>
+    <w:p>
+      <w:r>
+        <w:t xml:space="preserve">Si vous avez des </w:t>
+      </w:r>
+      <w:proofErr w:type="spellStart"/>
+      <w:r>
+        <w:t>commits</w:t>
+      </w:r>
+      <w:proofErr w:type="spellEnd"/>
+      <w:r>
+        <w:t xml:space="preserve"> locaux que vous ne souhaitez pas synchroniser avec le dépôt distant, vous pouvez revenir en arrière et les supprimer ou les remettre en modification (</w:t>
+      </w:r>
+      <w:proofErr w:type="spellStart"/>
+      <w:r>
+        <w:t>staging</w:t>
+      </w:r>
+      <w:proofErr w:type="spellEnd"/>
+      <w:r>
+        <w:t>).</w:t>
+      </w:r>
+    </w:p>
+    <w:p>
+      <w:pPr>
+        <w:rPr>
+          <w:b/>
+          <w:bCs/>
+        </w:rPr>
+      </w:pPr>
+      <w:r>
+        <w:rPr>
+          <w:b/>
+          <w:bCs/>
+        </w:rPr>
+        <w:t>a. Revenir à l'état avant le dernier commit</w:t>
+      </w:r>
+    </w:p>
+    <w:p>
+      <w:r>
+        <w:t>Pour annuler le dernier commit (mais conserver les modifications dans votre répertoire de travail), utilisez la commande suivante :</w:t>
+      </w:r>
+    </w:p>
+    <w:p>
+      <w:proofErr w:type="spellStart"/>
+      <w:proofErr w:type="gramStart"/>
+      <w:r>
+        <w:t>bash</w:t>
+      </w:r>
+      <w:proofErr w:type="spellEnd"/>
+      <w:proofErr w:type="gramEnd"/>
+    </w:p>
+    <w:p>
+      <w:r>
+        <w:t>Copier le code</w:t>
+      </w:r>
+    </w:p>
+    <w:p>
+      <w:proofErr w:type="gramStart"/>
+      <w:r>
+        <w:t>git</w:t>
+      </w:r>
+      <w:proofErr w:type="gramEnd"/>
+      <w:r>
+        <w:t xml:space="preserve"> reset --soft HEAD^</w:t>
+      </w:r>
+    </w:p>
+    <w:p>
+      <w:r>
+        <w:t>Cela annulera le dernier commit mais conservera vos fichiers dans l'état modifié (</w:t>
+      </w:r>
+      <w:proofErr w:type="spellStart"/>
+      <w:r>
+        <w:t>staged</w:t>
+      </w:r>
+      <w:proofErr w:type="spellEnd"/>
+      <w:r>
+        <w:t>) afin que vous puissiez soit les re-</w:t>
+      </w:r>
+      <w:proofErr w:type="spellStart"/>
+      <w:r>
+        <w:t>committer</w:t>
+      </w:r>
+      <w:proofErr w:type="spellEnd"/>
+      <w:r>
+        <w:t>, soit les modifier.</w:t>
+      </w:r>
+    </w:p>
+    <w:p>
+      <w:pPr>
+        <w:rPr>
+          <w:b/>
+          <w:bCs/>
+        </w:rPr>
+      </w:pPr>
+      <w:r>
+        <w:rPr>
+          <w:b/>
+          <w:bCs/>
+        </w:rPr>
+        <w:t>b. Annuler complètement le dernier commit et les changements associés</w:t>
+      </w:r>
+    </w:p>
+    <w:p>
+      <w:r>
+        <w:t xml:space="preserve">Si vous voulez annuler le dernier commit </w:t>
+      </w:r>
+      <w:r>
+        <w:rPr>
+          <w:b/>
+          <w:bCs/>
+        </w:rPr>
+        <w:t>et</w:t>
+      </w:r>
+      <w:r>
+        <w:t xml:space="preserve"> supprimer également les changements des fichiers associés, vous pouvez utiliser :</w:t>
+      </w:r>
+    </w:p>
+    <w:p>
+      <w:pPr>
+        <w:rPr>
+          <w:lang w:val="en-US"/>
+        </w:rPr>
+      </w:pPr>
+      <w:r>
+        <w:rPr>
+          <w:lang w:val="en-US"/>
+        </w:rPr>
+        <w:t>bash</w:t>
+      </w:r>
+    </w:p>
+    <w:p>
+      <w:pPr>
+        <w:rPr>
+          <w:lang w:val="en-US"/>
+        </w:rPr>
+      </w:pPr>
+      <w:r>
+        <w:rPr>
+          <w:lang w:val="en-US"/>
+        </w:rPr>
+        <w:t>Copier le code</w:t>
+      </w:r>
+    </w:p>
+    <w:p>
+      <w:pPr>
+        <w:rPr>
+          <w:lang w:val="en-US"/>
+        </w:rPr>
+      </w:pPr>
+      <w:r>
+        <w:rPr>
+          <w:lang w:val="en-US"/>
+        </w:rPr>
+        <w:t>git reset --hard HEAD^</w:t>
+      </w:r>
+    </w:p>
+    <w:p>
+      <w:r>
+        <w:t xml:space="preserve">Cela annulera le dernier commit et effacera les changements associés. </w:t>
+      </w:r>
+      <w:r>
+        <w:rPr>
+          <w:b/>
+          <w:bCs/>
+        </w:rPr>
+        <w:t>Attention :</w:t>
+      </w:r>
+      <w:r>
+        <w:t xml:space="preserve"> Cela supprimera vos modifications non sauvegardées.</w:t>
+      </w:r>
+    </w:p>
+    <w:p>
+      <w:pPr>
+        <w:rPr>
+          <w:b/>
+          <w:bCs/>
+        </w:rPr>
+      </w:pPr>
+      <w:r>
+        <w:rPr>
+          <w:b/>
+          <w:bCs/>
+        </w:rPr>
+        <w:t xml:space="preserve">c. Annuler plusieurs </w:t>
+      </w:r>
+      <w:proofErr w:type="spellStart"/>
+      <w:r>
+        <w:rPr>
+          <w:b/>
+          <w:bCs/>
+        </w:rPr>
+        <w:t>commits</w:t>
+      </w:r>
+      <w:proofErr w:type="spellEnd"/>
+      <w:r>
+        <w:rPr>
+          <w:b/>
+          <w:bCs/>
+        </w:rPr>
+        <w:t xml:space="preserve"> en arrière</w:t>
+      </w:r>
+    </w:p>
+    <w:p>
+      <w:r>
+        <w:t xml:space="preserve">Si vous avez plusieurs </w:t>
+      </w:r>
+      <w:proofErr w:type="spellStart"/>
+      <w:r>
+        <w:t>commits</w:t>
+      </w:r>
+      <w:proofErr w:type="spellEnd"/>
+      <w:r>
+        <w:t xml:space="preserve"> à annuler, vous pouvez spécifier combien de </w:t>
+      </w:r>
+      <w:proofErr w:type="spellStart"/>
+      <w:r>
+        <w:t>commits</w:t>
+      </w:r>
+      <w:proofErr w:type="spellEnd"/>
+      <w:r>
+        <w:t xml:space="preserve"> revenir en arrière. Par exemple, pour annuler les 3 derniers </w:t>
+      </w:r>
+      <w:proofErr w:type="spellStart"/>
+      <w:r>
+        <w:t>commits</w:t>
+      </w:r>
+      <w:proofErr w:type="spellEnd"/>
+      <w:r>
+        <w:t xml:space="preserve"> :</w:t>
+      </w:r>
+    </w:p>
+    <w:p>
+      <w:proofErr w:type="spellStart"/>
+      <w:proofErr w:type="gramStart"/>
+      <w:r>
+        <w:lastRenderedPageBreak/>
+        <w:t>bash</w:t>
+      </w:r>
+      <w:proofErr w:type="spellEnd"/>
+      <w:proofErr w:type="gramEnd"/>
+    </w:p>
+    <w:p>
+      <w:r>
+        <w:t>Copier le code</w:t>
+      </w:r>
+    </w:p>
+    <w:p>
+      <w:proofErr w:type="gramStart"/>
+      <w:r>
+        <w:t>git</w:t>
+      </w:r>
+      <w:proofErr w:type="gramEnd"/>
+      <w:r>
+        <w:t xml:space="preserve"> reset --soft HEAD~3</w:t>
+      </w:r>
+    </w:p>
+    <w:p>
+      <w:r>
+        <w:t xml:space="preserve">Ou avec --hard pour effacer complètement les modifications des 3 derniers </w:t>
+      </w:r>
+      <w:proofErr w:type="spellStart"/>
+      <w:r>
+        <w:t>commits</w:t>
+      </w:r>
+      <w:proofErr w:type="spellEnd"/>
+      <w:r>
+        <w:t xml:space="preserve"> :</w:t>
+      </w:r>
+    </w:p>
+    <w:p>
+      <w:proofErr w:type="spellStart"/>
+      <w:proofErr w:type="gramStart"/>
+      <w:r>
+        <w:t>bash</w:t>
+      </w:r>
+      <w:proofErr w:type="spellEnd"/>
+      <w:proofErr w:type="gramEnd"/>
+    </w:p>
+    <w:p>
+      <w:r>
+        <w:t>Copier le code</w:t>
+      </w:r>
+    </w:p>
+    <w:p>
+      <w:proofErr w:type="gramStart"/>
+      <w:r>
+        <w:t>git</w:t>
+      </w:r>
+      <w:proofErr w:type="gramEnd"/>
+      <w:r>
+        <w:t xml:space="preserve"> reset --hard HEAD~3</w:t>
+      </w:r>
+    </w:p>
+    <w:p>
+      <w:pPr>
+        <w:rPr>
+          <w:b/>
+          <w:bCs/>
+        </w:rPr>
+      </w:pPr>
+      <w:r>
+        <w:rPr>
+          <w:b/>
+          <w:bCs/>
+        </w:rPr>
+        <w:t>3. Revenir à l'état avant le push</w:t>
+      </w:r>
+    </w:p>
+    <w:p>
+      <w:r>
+        <w:t xml:space="preserve">Si vous avez déjà poussé des </w:t>
+      </w:r>
+      <w:proofErr w:type="spellStart"/>
+      <w:r>
+        <w:t>commits</w:t>
+      </w:r>
+      <w:proofErr w:type="spellEnd"/>
+      <w:r>
+        <w:t xml:space="preserve"> et que vous souhaitez annuler le push, vous devrez forcer un "rollback" sur le dépôt distant. Attention : cela peut impacter les autres développeurs qui utilisent ce dépôt, donc à utiliser avec précaution.</w:t>
+      </w:r>
+    </w:p>
+    <w:p>
+      <w:pPr>
+        <w:rPr>
+          <w:b/>
+          <w:bCs/>
+        </w:rPr>
+      </w:pPr>
+      <w:r>
+        <w:rPr>
+          <w:b/>
+          <w:bCs/>
+        </w:rPr>
+        <w:t>a. Forcer un reset sur le dépôt distant</w:t>
+      </w:r>
+    </w:p>
+    <w:p>
+      <w:r>
+        <w:t>Utilisez cette commande pour forcer le dépôt distant à revenir à un commit spécifique (</w:t>
+      </w:r>
+      <w:proofErr w:type="gramStart"/>
+      <w:r>
+        <w:t>par</w:t>
+      </w:r>
+      <w:proofErr w:type="gramEnd"/>
+      <w:r>
+        <w:t xml:space="preserve"> exemple, HEAD~1 pour revenir avant le dernier commit) :</w:t>
+      </w:r>
+    </w:p>
+    <w:p>
+      <w:proofErr w:type="spellStart"/>
+      <w:proofErr w:type="gramStart"/>
+      <w:r>
+        <w:t>bash</w:t>
+      </w:r>
+      <w:proofErr w:type="spellEnd"/>
+      <w:proofErr w:type="gramEnd"/>
+    </w:p>
+    <w:p>
+      <w:r>
+        <w:t>Copier le code</w:t>
+      </w:r>
+    </w:p>
+    <w:p>
+      <w:proofErr w:type="gramStart"/>
+      <w:r>
+        <w:t>git</w:t>
+      </w:r>
+      <w:proofErr w:type="gramEnd"/>
+      <w:r>
+        <w:t xml:space="preserve"> push --force </w:t>
+      </w:r>
+      <w:proofErr w:type="spellStart"/>
+      <w:r>
+        <w:t>origin</w:t>
+      </w:r>
+      <w:proofErr w:type="spellEnd"/>
+      <w:r>
+        <w:t xml:space="preserve"> HEAD~1:main</w:t>
+      </w:r>
+    </w:p>
+    <w:p>
+      <w:r>
+        <w:t xml:space="preserve">Cela va réécrire l'historique sur le dépôt distant et annuler le commit </w:t>
+      </w:r>
+      <w:proofErr w:type="gramStart"/>
+      <w:r>
+        <w:t>poussé</w:t>
+      </w:r>
+      <w:proofErr w:type="gramEnd"/>
+      <w:r>
+        <w:t>.</w:t>
+      </w:r>
+    </w:p>
+    <w:p>
+      <w:pPr>
+        <w:rPr>
+          <w:b/>
+          <w:bCs/>
+        </w:rPr>
+      </w:pPr>
+      <w:r>
+        <w:rPr>
+          <w:b/>
+          <w:bCs/>
+        </w:rPr>
+        <w:t xml:space="preserve">4. Vérifier les </w:t>
+      </w:r>
+      <w:proofErr w:type="spellStart"/>
+      <w:r>
+        <w:rPr>
+          <w:b/>
+          <w:bCs/>
+        </w:rPr>
+        <w:t>commits</w:t>
+      </w:r>
+      <w:proofErr w:type="spellEnd"/>
+      <w:r>
+        <w:rPr>
+          <w:b/>
+          <w:bCs/>
+        </w:rPr>
+        <w:t xml:space="preserve"> en attente</w:t>
+      </w:r>
+    </w:p>
+    <w:p>
+      <w:r>
+        <w:t xml:space="preserve">Avant d'annuler des </w:t>
+      </w:r>
+      <w:proofErr w:type="spellStart"/>
+      <w:r>
+        <w:t>commits</w:t>
+      </w:r>
+      <w:proofErr w:type="spellEnd"/>
+      <w:r>
+        <w:t xml:space="preserve">, vous pouvez vérifier quels </w:t>
+      </w:r>
+      <w:proofErr w:type="spellStart"/>
+      <w:r>
+        <w:t>commits</w:t>
+      </w:r>
+      <w:proofErr w:type="spellEnd"/>
+      <w:r>
+        <w:t xml:space="preserve"> sont en attente de synchronisation avec le dépôt distant :</w:t>
+      </w:r>
+    </w:p>
+    <w:p>
+      <w:proofErr w:type="spellStart"/>
+      <w:proofErr w:type="gramStart"/>
+      <w:r>
+        <w:t>bash</w:t>
+      </w:r>
+      <w:proofErr w:type="spellEnd"/>
+      <w:proofErr w:type="gramEnd"/>
+    </w:p>
+    <w:p>
+      <w:r>
+        <w:t>Copier le code</w:t>
+      </w:r>
+    </w:p>
+    <w:p>
+      <w:proofErr w:type="gramStart"/>
+      <w:r>
+        <w:t>git</w:t>
+      </w:r>
+      <w:proofErr w:type="gramEnd"/>
+      <w:r>
+        <w:t xml:space="preserve"> log </w:t>
+      </w:r>
+      <w:proofErr w:type="spellStart"/>
+      <w:r>
+        <w:t>origin</w:t>
+      </w:r>
+      <w:proofErr w:type="spellEnd"/>
+      <w:r>
+        <w:t>/</w:t>
+      </w:r>
+      <w:proofErr w:type="spellStart"/>
+      <w:r>
+        <w:t>main..HEAD</w:t>
+      </w:r>
+      <w:proofErr w:type="spellEnd"/>
+    </w:p>
+    <w:p>
+      <w:r>
+        <w:t xml:space="preserve">Cela vous montrera tous les </w:t>
+      </w:r>
+      <w:proofErr w:type="spellStart"/>
+      <w:r>
+        <w:t>commits</w:t>
+      </w:r>
+      <w:proofErr w:type="spellEnd"/>
+      <w:r>
+        <w:t xml:space="preserve"> qui existent sur votre branche locale mais qui ne sont pas encore présents sur le dépôt distant.</w:t>
+      </w:r>
+    </w:p>
+    <w:p>
+      <w:pPr>
+        <w:rPr>
+          <w:b/>
+          <w:bCs/>
+        </w:rPr>
+      </w:pPr>
+      <w:r>
+        <w:rPr>
+          <w:b/>
+          <w:bCs/>
+        </w:rPr>
+        <w:t>5. Annuler des modifications dans le "</w:t>
+      </w:r>
+      <w:proofErr w:type="spellStart"/>
+      <w:r>
+        <w:rPr>
+          <w:b/>
+          <w:bCs/>
+        </w:rPr>
+        <w:t>staging</w:t>
+      </w:r>
+      <w:proofErr w:type="spellEnd"/>
+      <w:r>
+        <w:rPr>
+          <w:b/>
+          <w:bCs/>
+        </w:rPr>
+        <w:t>"</w:t>
+      </w:r>
+    </w:p>
+    <w:p>
+      <w:r>
+        <w:t>Si vous avez ajouté des fichiers au "</w:t>
+      </w:r>
+      <w:proofErr w:type="spellStart"/>
+      <w:r>
+        <w:t>staging</w:t>
+      </w:r>
+      <w:proofErr w:type="spellEnd"/>
+      <w:r>
+        <w:t xml:space="preserve">" avec git </w:t>
+      </w:r>
+      <w:proofErr w:type="spellStart"/>
+      <w:r>
+        <w:t>add</w:t>
+      </w:r>
+      <w:proofErr w:type="spellEnd"/>
+      <w:r>
+        <w:t xml:space="preserve"> mais que vous voulez annuler cela avant de faire un commit, utilisez :</w:t>
+      </w:r>
+    </w:p>
+    <w:p>
+      <w:proofErr w:type="spellStart"/>
+      <w:proofErr w:type="gramStart"/>
+      <w:r>
+        <w:t>bash</w:t>
+      </w:r>
+      <w:proofErr w:type="spellEnd"/>
+      <w:proofErr w:type="gramEnd"/>
+    </w:p>
+    <w:p>
+      <w:r>
+        <w:lastRenderedPageBreak/>
+        <w:t>Copier le code</w:t>
+      </w:r>
+    </w:p>
+    <w:p>
+      <w:proofErr w:type="gramStart"/>
+      <w:r>
+        <w:t>git</w:t>
+      </w:r>
+      <w:proofErr w:type="gramEnd"/>
+      <w:r>
+        <w:t xml:space="preserve"> reset HEAD &lt;fichier&gt;</w:t>
+      </w:r>
+    </w:p>
+    <w:p>
+      <w:r>
+        <w:t xml:space="preserve">Pour tout annuler du </w:t>
+      </w:r>
+      <w:proofErr w:type="spellStart"/>
+      <w:r>
+        <w:t>staging</w:t>
+      </w:r>
+      <w:proofErr w:type="spellEnd"/>
+      <w:r>
+        <w:t xml:space="preserve"> :</w:t>
+      </w:r>
+    </w:p>
+    <w:p>
+      <w:proofErr w:type="spellStart"/>
+      <w:proofErr w:type="gramStart"/>
+      <w:r>
+        <w:t>bash</w:t>
+      </w:r>
+      <w:proofErr w:type="spellEnd"/>
+      <w:proofErr w:type="gramEnd"/>
+    </w:p>
+    <w:p>
+      <w:r>
+        <w:t>Copier le code</w:t>
+      </w:r>
+    </w:p>
+    <w:p>
+      <w:proofErr w:type="gramStart"/>
+      <w:r>
+        <w:t>git</w:t>
+      </w:r>
+      <w:proofErr w:type="gramEnd"/>
+      <w:r>
+        <w:t xml:space="preserve"> reset</w:t>
+      </w:r>
+    </w:p>
+    <w:p>
+      <w:r>
+        <w:t>Cela permet de retirer les fichiers du "</w:t>
+      </w:r>
+      <w:proofErr w:type="spellStart"/>
+      <w:r>
+        <w:t>staging</w:t>
+      </w:r>
+      <w:proofErr w:type="spellEnd"/>
+      <w:r>
+        <w:t>" tout en conservant les modifications dans votre répertoire de travail.</w:t>
+      </w:r>
+    </w:p>
+    <w:p>
+      <w:pPr>
+        <w:rPr>
+          <w:b/>
+          <w:bCs/>
+        </w:rPr>
+      </w:pPr>
+      <w:r>
+        <w:rPr>
+          <w:b/>
+          <w:bCs/>
+        </w:rPr>
+        <w:t>Résumé des Commandes Principales</w:t>
+      </w:r>
+    </w:p>
+    <w:p>
+      <w:pPr>
+        <w:numPr>
+          <w:ilvl w:val="0"/>
+          <w:numId w:val="10"/>
+        </w:numPr>
+      </w:pPr>
+      <w:r>
+        <w:rPr>
+          <w:b/>
+          <w:bCs/>
+        </w:rPr>
+        <w:t>Annuler un push en cours :</w:t>
+      </w:r>
+      <w:r>
+        <w:t xml:space="preserve"> Ctrl + C</w:t>
+      </w:r>
+    </w:p>
+    <w:p>
+      <w:pPr>
+        <w:numPr>
+          <w:ilvl w:val="0"/>
+          <w:numId w:val="10"/>
+        </w:numPr>
+        <w:rPr>
+          <w:lang w:val="en-US"/>
+        </w:rPr>
+      </w:pPr>
+      <w:proofErr w:type="spellStart"/>
+      <w:r>
+        <w:rPr>
+          <w:b/>
+          <w:bCs/>
+          <w:lang w:val="en-US"/>
+        </w:rPr>
+        <w:t>Annuler</w:t>
+      </w:r>
+      <w:proofErr w:type="spellEnd"/>
+      <w:r>
+        <w:rPr>
+          <w:b/>
+          <w:bCs/>
+          <w:lang w:val="en-US"/>
+        </w:rPr>
+        <w:t xml:space="preserve"> un commit </w:t>
+      </w:r>
+      <w:proofErr w:type="gramStart"/>
+      <w:r>
+        <w:rPr>
+          <w:b/>
+          <w:bCs/>
+          <w:lang w:val="en-US"/>
+        </w:rPr>
+        <w:t>local :</w:t>
+      </w:r>
+      <w:proofErr w:type="gramEnd"/>
+      <w:r>
+        <w:rPr>
+          <w:lang w:val="en-US"/>
+        </w:rPr>
+        <w:t xml:space="preserve"> git reset --soft HEAD^</w:t>
+      </w:r>
+    </w:p>
+    <w:p>
+      <w:pPr>
+        <w:numPr>
+          <w:ilvl w:val="0"/>
+          <w:numId w:val="10"/>
+        </w:numPr>
+      </w:pPr>
+      <w:r>
+        <w:rPr>
+          <w:b/>
+          <w:bCs/>
+        </w:rPr>
+        <w:t>Annuler un commit local et les modifications :</w:t>
+      </w:r>
+      <w:r>
+        <w:t xml:space="preserve"> git reset --hard HEAD^</w:t>
+      </w:r>
+    </w:p>
+    <w:p>
+      <w:pPr>
+        <w:numPr>
+          <w:ilvl w:val="0"/>
+          <w:numId w:val="10"/>
+        </w:numPr>
+      </w:pPr>
+      <w:r>
+        <w:rPr>
+          <w:b/>
+          <w:bCs/>
+        </w:rPr>
+        <w:t>Annuler des modifications en "</w:t>
+      </w:r>
+      <w:proofErr w:type="spellStart"/>
+      <w:r>
+        <w:rPr>
+          <w:b/>
+          <w:bCs/>
+        </w:rPr>
+        <w:t>staging</w:t>
+      </w:r>
+      <w:proofErr w:type="spellEnd"/>
+      <w:r>
+        <w:rPr>
+          <w:b/>
+          <w:bCs/>
+        </w:rPr>
+        <w:t>" :</w:t>
+      </w:r>
+      <w:r>
+        <w:t xml:space="preserve"> git reset HEAD &lt;fichier&gt;</w:t>
+      </w:r>
+    </w:p>
+    <w:p>
+      <w:pPr>
+        <w:numPr>
+          <w:ilvl w:val="0"/>
+          <w:numId w:val="10"/>
+        </w:numPr>
+      </w:pPr>
+      <w:r>
+        <w:rPr>
+          <w:b/>
+          <w:bCs/>
+        </w:rPr>
+        <w:t>Forcer un reset sur le dépôt distant :</w:t>
+      </w:r>
+      <w:r>
+        <w:t xml:space="preserve"> git push --force </w:t>
+      </w:r>
+      <w:proofErr w:type="spellStart"/>
+      <w:r>
+        <w:t>origin</w:t>
+      </w:r>
+      <w:proofErr w:type="spellEnd"/>
+      <w:r>
+        <w:t xml:space="preserve"> HEAD~</w:t>
+      </w:r>
+      <w:proofErr w:type="gramStart"/>
+      <w:r>
+        <w:t>1:main</w:t>
+      </w:r>
+      <w:proofErr w:type="gramEnd"/>
     </w:p>
     <w:p/>
     <w:sectPr>
@@ -1566,6 +2514,155 @@
     </w:lvl>
   </w:abstractNum>
   <w:abstractNum w:abstractNumId="8" w15:restartNumberingAfterBreak="0">
+    <w:nsid w:val="70622256"/>
+    <w:multiLevelType w:val="multilevel"/>
+    <w:tmpl w:val="EEC6D110"/>
+    <w:lvl w:ilvl="0">
+      <w:start w:val="1"/>
+      <w:numFmt w:val="bullet"/>
+      <w:lvlText w:val=""/>
+      <w:lvlJc w:val="left"/>
+      <w:pPr>
+        <w:tabs>
+          <w:tab w:val="num" w:pos="720"/>
+        </w:tabs>
+        <w:ind w:left="720" w:hanging="360"/>
+      </w:pPr>
+      <w:rPr>
+        <w:rFonts w:ascii="Symbol" w:hAnsi="Symbol" w:hint="default"/>
+        <w:sz w:val="20"/>
+      </w:rPr>
+    </w:lvl>
+    <w:lvl w:ilvl="1" w:tentative="1">
+      <w:start w:val="1"/>
+      <w:numFmt w:val="bullet"/>
+      <w:lvlText w:val="o"/>
+      <w:lvlJc w:val="left"/>
+      <w:pPr>
+        <w:tabs>
+          <w:tab w:val="num" w:pos="1440"/>
+        </w:tabs>
+        <w:ind w:left="1440" w:hanging="360"/>
+      </w:pPr>
+      <w:rPr>
+        <w:rFonts w:ascii="Courier New" w:hAnsi="Courier New" w:hint="default"/>
+        <w:sz w:val="20"/>
+      </w:rPr>
+    </w:lvl>
+    <w:lvl w:ilvl="2" w:tentative="1">
+      <w:start w:val="1"/>
+      <w:numFmt w:val="bullet"/>
+      <w:lvlText w:val=""/>
+      <w:lvlJc w:val="left"/>
+      <w:pPr>
+        <w:tabs>
+          <w:tab w:val="num" w:pos="2160"/>
+        </w:tabs>
+        <w:ind w:left="2160" w:hanging="360"/>
+      </w:pPr>
+      <w:rPr>
+        <w:rFonts w:ascii="Wingdings" w:hAnsi="Wingdings" w:hint="default"/>
+        <w:sz w:val="20"/>
+      </w:rPr>
+    </w:lvl>
+    <w:lvl w:ilvl="3" w:tentative="1">
+      <w:start w:val="1"/>
+      <w:numFmt w:val="bullet"/>
+      <w:lvlText w:val=""/>
+      <w:lvlJc w:val="left"/>
+      <w:pPr>
+        <w:tabs>
+          <w:tab w:val="num" w:pos="2880"/>
+        </w:tabs>
+        <w:ind w:left="2880" w:hanging="360"/>
+      </w:pPr>
+      <w:rPr>
+        <w:rFonts w:ascii="Wingdings" w:hAnsi="Wingdings" w:hint="default"/>
+        <w:sz w:val="20"/>
+      </w:rPr>
+    </w:lvl>
+    <w:lvl w:ilvl="4" w:tentative="1">
+      <w:start w:val="1"/>
+      <w:numFmt w:val="bullet"/>
+      <w:lvlText w:val=""/>
+      <w:lvlJc w:val="left"/>
+      <w:pPr>
+        <w:tabs>
+          <w:tab w:val="num" w:pos="3600"/>
+        </w:tabs>
+        <w:ind w:left="3600" w:hanging="360"/>
+      </w:pPr>
+      <w:rPr>
+        <w:rFonts w:ascii="Wingdings" w:hAnsi="Wingdings" w:hint="default"/>
+        <w:sz w:val="20"/>
+      </w:rPr>
+    </w:lvl>
+    <w:lvl w:ilvl="5" w:tentative="1">
+      <w:start w:val="1"/>
+      <w:numFmt w:val="bullet"/>
+      <w:lvlText w:val=""/>
+      <w:lvlJc w:val="left"/>
+      <w:pPr>
+        <w:tabs>
+          <w:tab w:val="num" w:pos="4320"/>
+        </w:tabs>
+        <w:ind w:left="4320" w:hanging="360"/>
+      </w:pPr>
+      <w:rPr>
+        <w:rFonts w:ascii="Wingdings" w:hAnsi="Wingdings" w:hint="default"/>
+        <w:sz w:val="20"/>
+      </w:rPr>
+    </w:lvl>
+    <w:lvl w:ilvl="6" w:tentative="1">
+      <w:start w:val="1"/>
+      <w:numFmt w:val="bullet"/>
+      <w:lvlText w:val=""/>
+      <w:lvlJc w:val="left"/>
+      <w:pPr>
+        <w:tabs>
+          <w:tab w:val="num" w:pos="5040"/>
+        </w:tabs>
+        <w:ind w:left="5040" w:hanging="360"/>
+      </w:pPr>
+      <w:rPr>
+        <w:rFonts w:ascii="Wingdings" w:hAnsi="Wingdings" w:hint="default"/>
+        <w:sz w:val="20"/>
+      </w:rPr>
+    </w:lvl>
+    <w:lvl w:ilvl="7" w:tentative="1">
+      <w:start w:val="1"/>
+      <w:numFmt w:val="bullet"/>
+      <w:lvlText w:val=""/>
+      <w:lvlJc w:val="left"/>
+      <w:pPr>
+        <w:tabs>
+          <w:tab w:val="num" w:pos="5760"/>
+        </w:tabs>
+        <w:ind w:left="5760" w:hanging="360"/>
+      </w:pPr>
+      <w:rPr>
+        <w:rFonts w:ascii="Wingdings" w:hAnsi="Wingdings" w:hint="default"/>
+        <w:sz w:val="20"/>
+      </w:rPr>
+    </w:lvl>
+    <w:lvl w:ilvl="8" w:tentative="1">
+      <w:start w:val="1"/>
+      <w:numFmt w:val="bullet"/>
+      <w:lvlText w:val=""/>
+      <w:lvlJc w:val="left"/>
+      <w:pPr>
+        <w:tabs>
+          <w:tab w:val="num" w:pos="6480"/>
+        </w:tabs>
+        <w:ind w:left="6480" w:hanging="360"/>
+      </w:pPr>
+      <w:rPr>
+        <w:rFonts w:ascii="Wingdings" w:hAnsi="Wingdings" w:hint="default"/>
+        <w:sz w:val="20"/>
+      </w:rPr>
+    </w:lvl>
+  </w:abstractNum>
+  <w:abstractNum w:abstractNumId="9" w15:restartNumberingAfterBreak="0">
     <w:nsid w:val="7E736020"/>
     <w:multiLevelType w:val="multilevel"/>
     <w:tmpl w:val="F010146E"/>
@@ -1748,51 +2845,15 @@
   </w:num>
   <w:num w:numId="4" w16cid:durableId="1617708897">
     <w:abstractNumId w:val="2"/>
-    <w:lvlOverride w:ilvl="0"/>
-    <w:lvlOverride w:ilvl="1"/>
-    <w:lvlOverride w:ilvl="2"/>
-    <w:lvlOverride w:ilvl="3"/>
-    <w:lvlOverride w:ilvl="4"/>
-    <w:lvlOverride w:ilvl="5"/>
-    <w:lvlOverride w:ilvl="6"/>
-    <w:lvlOverride w:ilvl="7"/>
-    <w:lvlOverride w:ilvl="8"/>
   </w:num>
   <w:num w:numId="5" w16cid:durableId="1852990689">
-    <w:abstractNumId w:val="8"/>
-    <w:lvlOverride w:ilvl="0"/>
-    <w:lvlOverride w:ilvl="1"/>
-    <w:lvlOverride w:ilvl="2"/>
-    <w:lvlOverride w:ilvl="3"/>
-    <w:lvlOverride w:ilvl="4"/>
-    <w:lvlOverride w:ilvl="5"/>
-    <w:lvlOverride w:ilvl="6"/>
-    <w:lvlOverride w:ilvl="7"/>
-    <w:lvlOverride w:ilvl="8"/>
+    <w:abstractNumId w:val="9"/>
   </w:num>
   <w:num w:numId="6" w16cid:durableId="1708214526">
     <w:abstractNumId w:val="7"/>
-    <w:lvlOverride w:ilvl="0"/>
-    <w:lvlOverride w:ilvl="1"/>
-    <w:lvlOverride w:ilvl="2"/>
-    <w:lvlOverride w:ilvl="3"/>
-    <w:lvlOverride w:ilvl="4"/>
-    <w:lvlOverride w:ilvl="5"/>
-    <w:lvlOverride w:ilvl="6"/>
-    <w:lvlOverride w:ilvl="7"/>
-    <w:lvlOverride w:ilvl="8"/>
   </w:num>
   <w:num w:numId="7" w16cid:durableId="573852478">
     <w:abstractNumId w:val="6"/>
-    <w:lvlOverride w:ilvl="0"/>
-    <w:lvlOverride w:ilvl="1"/>
-    <w:lvlOverride w:ilvl="2"/>
-    <w:lvlOverride w:ilvl="3"/>
-    <w:lvlOverride w:ilvl="4"/>
-    <w:lvlOverride w:ilvl="5"/>
-    <w:lvlOverride w:ilvl="6"/>
-    <w:lvlOverride w:ilvl="7"/>
-    <w:lvlOverride w:ilvl="8"/>
   </w:num>
   <w:num w:numId="8" w16cid:durableId="1374647319">
     <w:abstractNumId w:val="4"/>
@@ -1853,6 +2914,9 @@
     <w:lvlOverride w:ilvl="8">
       <w:startOverride w:val="1"/>
     </w:lvlOverride>
+  </w:num>
+  <w:num w:numId="10" w16cid:durableId="1931963094">
+    <w:abstractNumId w:val="8"/>
   </w:num>
 </w:numbering>
 </file>

</xml_diff>

<commit_message>
Modif Probleme aide Git
</commit_message>
<xml_diff>
--- a/Probleme-aide Git.docx
+++ b/Probleme-aide Git.docx
@@ -55,13 +55,13 @@
           <w:r>
             <w:fldChar w:fldCharType="separate"/>
           </w:r>
-          <w:hyperlink w:anchor="_Toc179751532" w:history="1">
+          <w:hyperlink w:anchor="_Toc179836669" w:history="1">
             <w:r>
               <w:rPr>
                 <w:rStyle w:val="Lienhypertexte"/>
                 <w:noProof/>
               </w:rPr>
-              <w:t>Si PROBLEME = NOM DE FICHIER TROP LONG</w:t>
+              <w:t>Si PROBLEME = NOM DE FICHIER TROP LONG (PUSH ou Clone repositori)</w:t>
             </w:r>
             <w:r>
               <w:rPr>
@@ -82,7 +82,7 @@
                 <w:noProof/>
                 <w:webHidden/>
               </w:rPr>
-              <w:instrText xml:space="preserve"> PAGEREF _Toc179751532 \h </w:instrText>
+              <w:instrText xml:space="preserve"> PAGEREF _Toc179836669 \h </w:instrText>
             </w:r>
             <w:r>
               <w:rPr>
@@ -125,7 +125,7 @@
               <w:lang w:eastAsia="fr-FR"/>
             </w:rPr>
           </w:pPr>
-          <w:hyperlink w:anchor="_Toc179751533" w:history="1">
+          <w:hyperlink w:anchor="_Toc179836670" w:history="1">
             <w:r>
               <w:rPr>
                 <w:rStyle w:val="Lienhypertexte"/>
@@ -152,7 +152,7 @@
                 <w:noProof/>
                 <w:webHidden/>
               </w:rPr>
-              <w:instrText xml:space="preserve"> PAGEREF _Toc179751533 \h </w:instrText>
+              <w:instrText xml:space="preserve"> PAGEREF _Toc179836670 \h </w:instrText>
             </w:r>
             <w:r>
               <w:rPr>
@@ -195,7 +195,7 @@
               <w:lang w:eastAsia="fr-FR"/>
             </w:rPr>
           </w:pPr>
-          <w:hyperlink w:anchor="_Toc179751534" w:history="1">
+          <w:hyperlink w:anchor="_Toc179836671" w:history="1">
             <w:r>
               <w:rPr>
                 <w:rStyle w:val="Lienhypertexte"/>
@@ -222,7 +222,7 @@
                 <w:noProof/>
                 <w:webHidden/>
               </w:rPr>
-              <w:instrText xml:space="preserve"> PAGEREF _Toc179751534 \h </w:instrText>
+              <w:instrText xml:space="preserve"> PAGEREF _Toc179836671 \h </w:instrText>
             </w:r>
             <w:r>
               <w:rPr>
@@ -284,9 +284,20 @@
       <w:pPr>
         <w:pStyle w:val="Titre1"/>
       </w:pPr>
-      <w:bookmarkStart w:id="0" w:name="_Toc179751532"/>
+      <w:bookmarkStart w:id="0" w:name="_Toc179836669"/>
       <w:r>
         <w:t>Si PROBLEME = NOM DE FICHIER TROP LONG</w:t>
+      </w:r>
+      <w:r>
+        <w:t xml:space="preserve"> (PUSH ou Clone </w:t>
+      </w:r>
+      <w:proofErr w:type="spellStart"/>
+      <w:r>
+        <w:t>repositori</w:t>
+      </w:r>
+      <w:proofErr w:type="spellEnd"/>
+      <w:r>
+        <w:t>)</w:t>
       </w:r>
       <w:bookmarkEnd w:id="0"/>
     </w:p>
@@ -452,14 +463,78 @@
       <w:r>
         <w:br w:type="page"/>
       </w:r>
-    </w:p>
+      <w:proofErr w:type="gramStart"/>
+      <w:r>
+        <w:lastRenderedPageBreak/>
+        <w:t>OU</w:t>
+      </w:r>
+      <w:proofErr w:type="gramEnd"/>
+    </w:p>
+    <w:p>
+      <w:pPr>
+        <w:rPr>
+          <w:b/>
+          <w:bCs/>
+        </w:rPr>
+      </w:pPr>
+      <w:r>
+        <w:rPr>
+          <w:b/>
+          <w:bCs/>
+        </w:rPr>
+        <w:t>Modifier la configuration Git</w:t>
+      </w:r>
+    </w:p>
+    <w:p>
+      <w:r>
+        <w:t>Vous pouvez essayer de configurer Git pour permettre des chemins longs avec la commande suivante dans Git Bash ou dans votre terminal :</w:t>
+      </w:r>
+    </w:p>
+    <w:p>
+      <w:pPr>
+        <w:rPr>
+          <w:color w:val="FF0000"/>
+          <w:lang w:val="en-US"/>
+        </w:rPr>
+      </w:pPr>
+      <w:r>
+        <w:rPr>
+          <w:color w:val="FF0000"/>
+          <w:lang w:val="en-US"/>
+        </w:rPr>
+        <w:t xml:space="preserve">git config --global </w:t>
+      </w:r>
+      <w:proofErr w:type="spellStart"/>
+      <w:proofErr w:type="gramStart"/>
+      <w:r>
+        <w:rPr>
+          <w:color w:val="FF0000"/>
+          <w:lang w:val="en-US"/>
+        </w:rPr>
+        <w:t>core.longpaths</w:t>
+      </w:r>
+      <w:proofErr w:type="spellEnd"/>
+      <w:proofErr w:type="gramEnd"/>
+      <w:r>
+        <w:rPr>
+          <w:color w:val="FF0000"/>
+          <w:lang w:val="en-US"/>
+        </w:rPr>
+        <w:t xml:space="preserve"> true</w:t>
+      </w:r>
+    </w:p>
+    <w:p>
+      <w:r>
+        <w:t>Cette commande permet à Git de gérer des chemins de fichiers longs dans tous vos projets.</w:t>
+      </w:r>
+    </w:p>
+    <w:p/>
     <w:p>
       <w:pPr>
         <w:pStyle w:val="Titre1"/>
       </w:pPr>
-      <w:bookmarkStart w:id="1" w:name="_Toc179751533"/>
-      <w:r>
-        <w:lastRenderedPageBreak/>
+      <w:bookmarkStart w:id="1" w:name="_Toc179836670"/>
+      <w:r>
         <w:t>ACTIVER PULL AUTOMATIQUEMENT</w:t>
       </w:r>
       <w:bookmarkEnd w:id="1"/>
@@ -611,19 +686,13 @@
       </w:r>
     </w:p>
     <w:p>
-      <w:bookmarkStart w:id="2" w:name="_Toc179751534"/>
+      <w:bookmarkStart w:id="2" w:name="_Toc179836671"/>
       <w:r>
         <w:rPr>
           <w:rStyle w:val="Titre1Car"/>
         </w:rPr>
         <w:lastRenderedPageBreak/>
-        <w:t>A</w:t>
-      </w:r>
-      <w:r>
-        <w:rPr>
-          <w:rStyle w:val="Titre1Car"/>
-        </w:rPr>
-        <w:t>nnuler les synchronisations en attente (ou les pushes) qui n'ont pas encore été envoyées vers le dépôt distant</w:t>
+        <w:t>Annuler les synchronisations en attente (ou les pushes) qui n'ont pas encore été envoyées vers le dépôt distant</w:t>
       </w:r>
       <w:bookmarkEnd w:id="2"/>
       <w:r>
@@ -1026,15 +1095,7 @@
     </w:p>
     <w:p>
       <w:r>
-        <w:t>Utilisez cette commande pour forcer le dépôt distant à revenir à un commit spécifique (</w:t>
-      </w:r>
-      <w:proofErr w:type="gramStart"/>
-      <w:r>
-        <w:t>par</w:t>
-      </w:r>
-      <w:proofErr w:type="gramEnd"/>
-      <w:r>
-        <w:t xml:space="preserve"> exemple, HEAD~1 pour revenir avant le dernier commit) :</w:t>
+        <w:t>Utilisez cette commande pour forcer le dépôt distant à revenir à un commit spécifique (par exemple, HEAD~1 pour revenir avant le dernier commit) :</w:t>
       </w:r>
     </w:p>
     <w:p>
@@ -1052,22 +1113,25 @@
       </w:r>
     </w:p>
     <w:p>
+      <w:pPr>
+        <w:rPr>
+          <w:lang w:val="en-US"/>
+        </w:rPr>
+      </w:pPr>
+      <w:r>
+        <w:rPr>
+          <w:lang w:val="en-US"/>
+        </w:rPr>
+        <w:t>git push --force origin HEAD~</w:t>
+      </w:r>
       <w:proofErr w:type="gramStart"/>
       <w:r>
-        <w:t>git</w:t>
+        <w:rPr>
+          <w:lang w:val="en-US"/>
+        </w:rPr>
+        <w:t>1:main</w:t>
       </w:r>
       <w:proofErr w:type="gramEnd"/>
-      <w:r>
-        <w:t xml:space="preserve"> push --force </w:t>
-      </w:r>
-      <w:proofErr w:type="spellStart"/>
-      <w:r>
-        <w:t>origin</w:t>
-      </w:r>
-      <w:proofErr w:type="spellEnd"/>
-      <w:r>
-        <w:t xml:space="preserve"> HEAD~1:main</w:t>
-      </w:r>
     </w:p>
     <w:p>
       <w:r>

</xml_diff>

<commit_message>
Ajout probleme aide git sur le sujet du PUll Abandonner tes changements locaux
</commit_message>
<xml_diff>
--- a/Probleme-aide Git.docx
+++ b/Probleme-aide Git.docx
@@ -32,8 +32,13 @@
           <w:pPr>
             <w:pStyle w:val="TM1"/>
             <w:tabs>
-              <w:tab w:val="right" w:leader="dot" w:pos="9071"/>
+              <w:tab w:val="right" w:leader="dot" w:pos="9062"/>
             </w:tabs>
+            <w:rPr>
+              <w:rFonts w:eastAsiaTheme="minorEastAsia"/>
+              <w:noProof/>
+              <w:lang w:eastAsia="fr-FR"/>
+            </w:rPr>
           </w:pPr>
           <w:r>
             <w:fldChar w:fldCharType="begin"/>
@@ -51,21 +56,341 @@
             </w:rPr>
             <w:fldChar w:fldCharType="separate"/>
           </w:r>
-          <w:hyperlink w:anchor="__RefHeading___Toc240_2903896080">
-            <w:r>
-              <w:rPr>
-                <w:rStyle w:val="Sautdindex"/>
+          <w:hyperlink w:anchor="_Toc197192731" w:history="1">
+            <w:r>
+              <w:rPr>
+                <w:rStyle w:val="Lienhypertexte"/>
+                <w:noProof/>
+              </w:rPr>
+              <w:t>Si PROBLEME = NOM DE FICHIER TROP LONG (PUSH ou Clone repositori)</w:t>
+            </w:r>
+            <w:r>
+              <w:rPr>
+                <w:noProof/>
                 <w:webHidden/>
               </w:rPr>
-              <w:t>Si PROBLEME = NOM DE FICHIER TROP LONG (PUSH ou Clone repositori)</w:t>
-            </w:r>
-            <w:r>
-              <w:rPr>
-                <w:rStyle w:val="Sautdindex"/>
+              <w:tab/>
+            </w:r>
+            <w:r>
+              <w:rPr>
+                <w:noProof/>
                 <w:webHidden/>
               </w:rPr>
+              <w:fldChar w:fldCharType="begin"/>
+            </w:r>
+            <w:r>
+              <w:rPr>
+                <w:noProof/>
+                <w:webHidden/>
+              </w:rPr>
+              <w:instrText xml:space="preserve"> PAGEREF _Toc197192731 \h </w:instrText>
+            </w:r>
+            <w:r>
+              <w:rPr>
+                <w:noProof/>
+                <w:webHidden/>
+              </w:rPr>
+            </w:r>
+            <w:r>
+              <w:rPr>
+                <w:noProof/>
+                <w:webHidden/>
+              </w:rPr>
+              <w:fldChar w:fldCharType="separate"/>
+            </w:r>
+            <w:r>
+              <w:rPr>
+                <w:noProof/>
+                <w:webHidden/>
+              </w:rPr>
+              <w:t>2</w:t>
+            </w:r>
+            <w:r>
+              <w:rPr>
+                <w:noProof/>
+                <w:webHidden/>
+              </w:rPr>
+              <w:fldChar w:fldCharType="end"/>
+            </w:r>
+          </w:hyperlink>
+        </w:p>
+        <w:p>
+          <w:pPr>
+            <w:pStyle w:val="TM1"/>
+            <w:tabs>
+              <w:tab w:val="right" w:leader="dot" w:pos="9062"/>
+            </w:tabs>
+            <w:rPr>
+              <w:rFonts w:eastAsiaTheme="minorEastAsia"/>
+              <w:noProof/>
+              <w:lang w:eastAsia="fr-FR"/>
+            </w:rPr>
+          </w:pPr>
+          <w:hyperlink w:anchor="_Toc197192732" w:history="1">
+            <w:r>
+              <w:rPr>
+                <w:rStyle w:val="Lienhypertexte"/>
+                <w:noProof/>
+              </w:rPr>
+              <w:t>ACTIVER PULL AUTOMATIQUEMENT</w:t>
+            </w:r>
+            <w:r>
+              <w:rPr>
+                <w:noProof/>
+                <w:webHidden/>
+              </w:rPr>
               <w:tab/>
-              <w:t>2</w:t>
+            </w:r>
+            <w:r>
+              <w:rPr>
+                <w:noProof/>
+                <w:webHidden/>
+              </w:rPr>
+              <w:fldChar w:fldCharType="begin"/>
+            </w:r>
+            <w:r>
+              <w:rPr>
+                <w:noProof/>
+                <w:webHidden/>
+              </w:rPr>
+              <w:instrText xml:space="preserve"> PAGEREF _Toc197192732 \h </w:instrText>
+            </w:r>
+            <w:r>
+              <w:rPr>
+                <w:noProof/>
+                <w:webHidden/>
+              </w:rPr>
+            </w:r>
+            <w:r>
+              <w:rPr>
+                <w:noProof/>
+                <w:webHidden/>
+              </w:rPr>
+              <w:fldChar w:fldCharType="separate"/>
+            </w:r>
+            <w:r>
+              <w:rPr>
+                <w:noProof/>
+                <w:webHidden/>
+              </w:rPr>
+              <w:t>4</w:t>
+            </w:r>
+            <w:r>
+              <w:rPr>
+                <w:noProof/>
+                <w:webHidden/>
+              </w:rPr>
+              <w:fldChar w:fldCharType="end"/>
+            </w:r>
+          </w:hyperlink>
+        </w:p>
+        <w:p>
+          <w:pPr>
+            <w:pStyle w:val="TM1"/>
+            <w:tabs>
+              <w:tab w:val="right" w:leader="dot" w:pos="9062"/>
+            </w:tabs>
+            <w:rPr>
+              <w:rFonts w:eastAsiaTheme="minorEastAsia"/>
+              <w:noProof/>
+              <w:lang w:eastAsia="fr-FR"/>
+            </w:rPr>
+          </w:pPr>
+          <w:hyperlink w:anchor="_Toc197192733" w:history="1">
+            <w:r>
+              <w:rPr>
+                <w:rStyle w:val="Lienhypertexte"/>
+                <w:noProof/>
+              </w:rPr>
+              <w:t>Annuler les synchronisations en attente (ou les pushes) qui n'ont pas encore été envoyées vers le dépôt distant</w:t>
+            </w:r>
+            <w:r>
+              <w:rPr>
+                <w:noProof/>
+                <w:webHidden/>
+              </w:rPr>
+              <w:tab/>
+            </w:r>
+            <w:r>
+              <w:rPr>
+                <w:noProof/>
+                <w:webHidden/>
+              </w:rPr>
+              <w:fldChar w:fldCharType="begin"/>
+            </w:r>
+            <w:r>
+              <w:rPr>
+                <w:noProof/>
+                <w:webHidden/>
+              </w:rPr>
+              <w:instrText xml:space="preserve"> PAGEREF _Toc197192733 \h </w:instrText>
+            </w:r>
+            <w:r>
+              <w:rPr>
+                <w:noProof/>
+                <w:webHidden/>
+              </w:rPr>
+            </w:r>
+            <w:r>
+              <w:rPr>
+                <w:noProof/>
+                <w:webHidden/>
+              </w:rPr>
+              <w:fldChar w:fldCharType="separate"/>
+            </w:r>
+            <w:r>
+              <w:rPr>
+                <w:noProof/>
+                <w:webHidden/>
+              </w:rPr>
+              <w:t>4</w:t>
+            </w:r>
+            <w:r>
+              <w:rPr>
+                <w:noProof/>
+                <w:webHidden/>
+              </w:rPr>
+              <w:fldChar w:fldCharType="end"/>
+            </w:r>
+          </w:hyperlink>
+        </w:p>
+        <w:p>
+          <w:pPr>
+            <w:pStyle w:val="TM1"/>
+            <w:tabs>
+              <w:tab w:val="right" w:leader="dot" w:pos="9062"/>
+            </w:tabs>
+            <w:rPr>
+              <w:rFonts w:eastAsiaTheme="minorEastAsia"/>
+              <w:noProof/>
+              <w:lang w:eastAsia="fr-FR"/>
+            </w:rPr>
+          </w:pPr>
+          <w:hyperlink w:anchor="_Toc197192734" w:history="1">
+            <w:r>
+              <w:rPr>
+                <w:rStyle w:val="Lienhypertexte"/>
+                <w:noProof/>
+              </w:rPr>
+              <w:t>Augmentation taille du Buffer</w:t>
+            </w:r>
+            <w:r>
+              <w:rPr>
+                <w:noProof/>
+                <w:webHidden/>
+              </w:rPr>
+              <w:tab/>
+            </w:r>
+            <w:r>
+              <w:rPr>
+                <w:noProof/>
+                <w:webHidden/>
+              </w:rPr>
+              <w:fldChar w:fldCharType="begin"/>
+            </w:r>
+            <w:r>
+              <w:rPr>
+                <w:noProof/>
+                <w:webHidden/>
+              </w:rPr>
+              <w:instrText xml:space="preserve"> PAGEREF _Toc197192734 \h </w:instrText>
+            </w:r>
+            <w:r>
+              <w:rPr>
+                <w:noProof/>
+                <w:webHidden/>
+              </w:rPr>
+            </w:r>
+            <w:r>
+              <w:rPr>
+                <w:noProof/>
+                <w:webHidden/>
+              </w:rPr>
+              <w:fldChar w:fldCharType="separate"/>
+            </w:r>
+            <w:r>
+              <w:rPr>
+                <w:noProof/>
+                <w:webHidden/>
+              </w:rPr>
+              <w:t>7</w:t>
+            </w:r>
+            <w:r>
+              <w:rPr>
+                <w:noProof/>
+                <w:webHidden/>
+              </w:rPr>
+              <w:fldChar w:fldCharType="end"/>
+            </w:r>
+          </w:hyperlink>
+        </w:p>
+        <w:p>
+          <w:pPr>
+            <w:pStyle w:val="TM1"/>
+            <w:tabs>
+              <w:tab w:val="right" w:leader="dot" w:pos="9062"/>
+            </w:tabs>
+            <w:rPr>
+              <w:rFonts w:eastAsiaTheme="minorEastAsia"/>
+              <w:noProof/>
+              <w:lang w:eastAsia="fr-FR"/>
+            </w:rPr>
+          </w:pPr>
+          <w:hyperlink w:anchor="_Toc197192735" w:history="1">
+            <w:r>
+              <w:rPr>
+                <w:rStyle w:val="Lienhypertexte"/>
+                <w:noProof/>
+              </w:rPr>
+              <w:t>Abandonner tes changements locaux</w:t>
+            </w:r>
+            <w:r>
+              <w:rPr>
+                <w:noProof/>
+                <w:webHidden/>
+              </w:rPr>
+              <w:tab/>
+            </w:r>
+            <w:r>
+              <w:rPr>
+                <w:noProof/>
+                <w:webHidden/>
+              </w:rPr>
+              <w:fldChar w:fldCharType="begin"/>
+            </w:r>
+            <w:r>
+              <w:rPr>
+                <w:noProof/>
+                <w:webHidden/>
+              </w:rPr>
+              <w:instrText xml:space="preserve"> PAGEREF _Toc197192735 \h </w:instrText>
+            </w:r>
+            <w:r>
+              <w:rPr>
+                <w:noProof/>
+                <w:webHidden/>
+              </w:rPr>
+            </w:r>
+            <w:r>
+              <w:rPr>
+                <w:noProof/>
+                <w:webHidden/>
+              </w:rPr>
+              <w:fldChar w:fldCharType="separate"/>
+            </w:r>
+            <w:r>
+              <w:rPr>
+                <w:noProof/>
+                <w:webHidden/>
+              </w:rPr>
+              <w:t>8</w:t>
+            </w:r>
+            <w:r>
+              <w:rPr>
+                <w:noProof/>
+                <w:webHidden/>
+              </w:rPr>
+              <w:fldChar w:fldCharType="end"/>
             </w:r>
           </w:hyperlink>
         </w:p>
@@ -76,73 +401,6 @@
               <w:tab w:val="right" w:leader="dot" w:pos="9071"/>
             </w:tabs>
           </w:pPr>
-          <w:hyperlink w:anchor="__RefHeading___Toc242_2903896080">
-            <w:r>
-              <w:rPr>
-                <w:rStyle w:val="Sautdindex"/>
-                <w:webHidden/>
-              </w:rPr>
-              <w:t>ACTIVER PULL AUTOMATIQUEMENT</w:t>
-            </w:r>
-            <w:r>
-              <w:rPr>
-                <w:rStyle w:val="Sautdindex"/>
-                <w:webHidden/>
-              </w:rPr>
-              <w:tab/>
-              <w:t>4</w:t>
-            </w:r>
-          </w:hyperlink>
-        </w:p>
-        <w:p>
-          <w:pPr>
-            <w:pStyle w:val="TM1"/>
-            <w:tabs>
-              <w:tab w:val="right" w:leader="dot" w:pos="9071"/>
-            </w:tabs>
-          </w:pPr>
-          <w:hyperlink w:anchor="__RefHeading___Toc271_2903896080">
-            <w:r>
-              <w:rPr>
-                <w:rStyle w:val="Sautdindex"/>
-                <w:webHidden/>
-              </w:rPr>
-              <w:t>Annuler les synchronisations en attente (ou les pushes) qui n'ont pas encore été envoyées vers le dépôt distant</w:t>
-            </w:r>
-            <w:r>
-              <w:rPr>
-                <w:rStyle w:val="Sautdindex"/>
-                <w:webHidden/>
-              </w:rPr>
-              <w:tab/>
-              <w:t>4</w:t>
-            </w:r>
-          </w:hyperlink>
-        </w:p>
-        <w:p>
-          <w:pPr>
-            <w:pStyle w:val="TM1"/>
-            <w:tabs>
-              <w:tab w:val="right" w:leader="dot" w:pos="9071"/>
-            </w:tabs>
-          </w:pPr>
-          <w:hyperlink w:anchor="__RefHeading___Toc244_2903896080">
-            <w:r>
-              <w:rPr>
-                <w:rStyle w:val="Sautdindex"/>
-                <w:webHidden/>
-              </w:rPr>
-              <w:t>Augmentation taille du Buffer</w:t>
-            </w:r>
-            <w:r>
-              <w:rPr>
-                <w:rStyle w:val="Sautdindex"/>
-                <w:webHidden/>
-              </w:rPr>
-              <w:tab/>
-              <w:t>7</w:t>
-            </w:r>
-          </w:hyperlink>
           <w:r>
             <w:rPr>
               <w:rStyle w:val="Sautdindex"/>
@@ -172,20 +430,20 @@
       <w:pPr>
         <w:pStyle w:val="Titre1"/>
       </w:pPr>
-      <w:bookmarkStart w:id="0" w:name="__RefHeading___Toc240_2903896080"/>
-      <w:bookmarkStart w:id="1" w:name="_Toc179836669"/>
+      <w:bookmarkStart w:id="0" w:name="_Toc179836669"/>
+      <w:bookmarkStart w:id="1" w:name="_Toc197192731"/>
+      <w:r>
+        <w:t xml:space="preserve">Si PROBLEME = NOM DE FICHIER TROP LONG (PUSH ou Clone </w:t>
+      </w:r>
+      <w:proofErr w:type="spellStart"/>
+      <w:r>
+        <w:t>repositori</w:t>
+      </w:r>
+      <w:proofErr w:type="spellEnd"/>
+      <w:r>
+        <w:t>)</w:t>
+      </w:r>
       <w:bookmarkEnd w:id="0"/>
-      <w:r>
-        <w:t xml:space="preserve">Si PROBLEME = NOM DE FICHIER TROP LONG (PUSH ou Clone </w:t>
-      </w:r>
-      <w:proofErr w:type="spellStart"/>
-      <w:r>
-        <w:t>repositori</w:t>
-      </w:r>
-      <w:proofErr w:type="spellEnd"/>
-      <w:r>
-        <w:t>)</w:t>
-      </w:r>
       <w:bookmarkEnd w:id="1"/>
     </w:p>
     <w:p>
@@ -428,13 +686,13 @@
       <w:pPr>
         <w:pStyle w:val="Titre1"/>
       </w:pPr>
-      <w:bookmarkStart w:id="2" w:name="__RefHeading___Toc242_2903896080"/>
-      <w:bookmarkStart w:id="3" w:name="_Toc179836670"/>
-      <w:bookmarkEnd w:id="2"/>
+      <w:bookmarkStart w:id="2" w:name="_Toc179836670"/>
+      <w:bookmarkStart w:id="3" w:name="_Toc197192732"/>
       <w:r>
         <w:lastRenderedPageBreak/>
         <w:t>ACTIVER PULL AUTOMATIQUEMENT</w:t>
       </w:r>
+      <w:bookmarkEnd w:id="2"/>
       <w:bookmarkEnd w:id="3"/>
     </w:p>
     <w:p>
@@ -561,15 +819,15 @@
       <w:pPr>
         <w:pStyle w:val="Titre1"/>
       </w:pPr>
-      <w:bookmarkStart w:id="4" w:name="__RefHeading___Toc271_2903896080"/>
-      <w:bookmarkStart w:id="5" w:name="_Toc179836671"/>
+      <w:bookmarkStart w:id="4" w:name="_Toc179836671"/>
+      <w:bookmarkStart w:id="5" w:name="_Toc197192733"/>
+      <w:r>
+        <w:rPr>
+          <w:rStyle w:val="Titre1Car"/>
+        </w:rPr>
+        <w:t>Annuler les synchronisations en attente (ou les pushes) qui n'ont pas encore été envoyées vers le dépôt distant</w:t>
+      </w:r>
       <w:bookmarkEnd w:id="4"/>
-      <w:r>
-        <w:rPr>
-          <w:rStyle w:val="Titre1Car"/>
-        </w:rPr>
-        <w:t>Annuler les synchronisations en attente (ou les pushes) qui n'ont pas encore été envoyées vers le dépôt distant</w:t>
-      </w:r>
       <w:bookmarkEnd w:id="5"/>
     </w:p>
     <w:p>
@@ -999,25 +1257,23 @@
       </w:r>
     </w:p>
     <w:p>
+      <w:pPr>
+        <w:rPr>
+          <w:lang w:val="en-GB"/>
+        </w:rPr>
+      </w:pPr>
+      <w:r>
+        <w:rPr>
+          <w:lang w:val="en-GB"/>
+        </w:rPr>
+        <w:lastRenderedPageBreak/>
+        <w:t>git push --force origin HEAD~</w:t>
+      </w:r>
       <w:proofErr w:type="gramStart"/>
       <w:r>
-        <w:lastRenderedPageBreak/>
-        <w:t>git</w:t>
-      </w:r>
-      <w:proofErr w:type="gramEnd"/>
-      <w:r>
-        <w:t xml:space="preserve"> push --force </w:t>
-      </w:r>
-      <w:proofErr w:type="spellStart"/>
-      <w:r>
-        <w:t>origin</w:t>
-      </w:r>
-      <w:proofErr w:type="spellEnd"/>
-      <w:r>
-        <w:t xml:space="preserve"> HEAD~</w:t>
-      </w:r>
-      <w:proofErr w:type="gramStart"/>
-      <w:r>
+        <w:rPr>
+          <w:lang w:val="en-GB"/>
+        </w:rPr>
         <w:t>1:main</w:t>
       </w:r>
       <w:proofErr w:type="gramEnd"/>
@@ -1439,11 +1695,11 @@
       <w:pPr>
         <w:pStyle w:val="Titre1"/>
       </w:pPr>
-      <w:bookmarkStart w:id="6" w:name="__RefHeading___Toc244_2903896080"/>
+      <w:bookmarkStart w:id="6" w:name="_Toc197192734"/>
+      <w:r>
+        <w:t>Augmentation taille du Buffer</w:t>
+      </w:r>
       <w:bookmarkEnd w:id="6"/>
-      <w:r>
-        <w:t>Augmentation taille du Buffer</w:t>
-      </w:r>
     </w:p>
     <w:p>
       <w:pPr>
@@ -1474,19 +1730,96 @@
       </w:r>
     </w:p>
     <w:p>
-      <w:r>
-        <w:rPr>
-          <w:i/>
-          <w:iCs/>
-        </w:rPr>
+      <w:pPr>
+        <w:pStyle w:val="Titre1"/>
+      </w:pPr>
+      <w:bookmarkStart w:id="7" w:name="_Toc197192735"/>
+      <w:r>
         <w:lastRenderedPageBreak/>
         <w:t>Abandonner</w:t>
       </w:r>
       <w:r>
         <w:t xml:space="preserve"> tes changements locaux</w:t>
       </w:r>
+      <w:bookmarkEnd w:id="7"/>
+    </w:p>
+    <w:p>
+      <w:r>
+        <w:t xml:space="preserve">Si tu ne veux </w:t>
+      </w:r>
+      <w:r>
+        <w:rPr>
+          <w:b/>
+          <w:bCs/>
+        </w:rPr>
+        <w:t>pas conserver</w:t>
+      </w:r>
+      <w:r>
+        <w:t xml:space="preserve"> tes modifications locales :</w:t>
+      </w:r>
+    </w:p>
+    <w:p>
+      <w:proofErr w:type="spellStart"/>
+      <w:proofErr w:type="gramStart"/>
+      <w:r>
+        <w:t>bash</w:t>
+      </w:r>
+      <w:proofErr w:type="spellEnd"/>
+      <w:proofErr w:type="gramEnd"/>
+    </w:p>
+    <w:p>
+      <w:proofErr w:type="spellStart"/>
+      <w:r>
+        <w:t>CopierModifier</w:t>
+      </w:r>
+      <w:proofErr w:type="spellEnd"/>
     </w:p>
     <w:p/>
+    <w:p/>
+    <w:p>
+      <w:pPr>
+        <w:rPr>
+          <w:lang w:val="en-GB"/>
+        </w:rPr>
+      </w:pPr>
+      <w:proofErr w:type="gramStart"/>
+      <w:r>
+        <w:rPr>
+          <w:lang w:val="en-GB"/>
+        </w:rPr>
+        <w:t>git</w:t>
+      </w:r>
+      <w:proofErr w:type="gramEnd"/>
+      <w:r>
+        <w:rPr>
+          <w:lang w:val="en-GB"/>
+        </w:rPr>
+        <w:t xml:space="preserve"> restore </w:t>
+      </w:r>
+      <w:proofErr w:type="spellStart"/>
+      <w:proofErr w:type="gramStart"/>
+      <w:r>
+        <w:rPr>
+          <w:lang w:val="en-GB"/>
+        </w:rPr>
+        <w:t>main.ipynb</w:t>
+      </w:r>
+      <w:proofErr w:type="spellEnd"/>
+      <w:proofErr w:type="gramEnd"/>
+    </w:p>
+    <w:p>
+      <w:pPr>
+        <w:rPr>
+          <w:lang w:val="en-GB"/>
+        </w:rPr>
+      </w:pPr>
+      <w:r>
+        <w:rPr>
+          <w:lang w:val="en-GB"/>
+        </w:rPr>
+        <w:t>git pull origin main</w:t>
+      </w:r>
+    </w:p>
     <w:sectPr>
       <w:pgSz w:w="11906" w:h="16838"/>
       <w:pgMar w:top="1417" w:right="1417" w:bottom="1417" w:left="1417" w:header="0" w:footer="0" w:gutter="0"/>

</xml_diff>